<commit_message>
HA 2 - T 1-2
</commit_message>
<xml_diff>
--- a/Assignment 2/Assignment 2 , task 1 and 2.docx
+++ b/Assignment 2/Assignment 2 , task 1 and 2.docx
@@ -646,7 +646,17 @@
           <w:szCs w:val="24"/>
           <w:lang w:val="en-US"/>
         </w:rPr>
-        <w:t>​,…,x</w:t>
+        <w:t>​,…,</w:t>
+      </w:r>
+      <w:proofErr w:type="spellStart"/>
+      <w:r>
+        <w:rPr>
+          <w:rFonts w:ascii="Arial" w:hAnsi="Arial" w:cs="Arial"/>
+          <w:sz w:val="24"/>
+          <w:szCs w:val="24"/>
+          <w:lang w:val="en-US"/>
+        </w:rPr>
+        <w:t>x</w:t>
       </w:r>
       <w:r>
         <w:rPr>
@@ -658,6 +668,7 @@
         </w:rPr>
         <w:t>p</w:t>
       </w:r>
+      <w:proofErr w:type="spellEnd"/>
       <w:r>
         <w:rPr>
           <w:rFonts w:ascii="Arial" w:hAnsi="Arial" w:cs="Arial"/>
@@ -1286,16 +1297,7 @@
           <w:szCs w:val="24"/>
           <w:lang w:val="en-US"/>
         </w:rPr>
-        <w:t xml:space="preserve"> </w:t>
-      </w:r>
-      <w:r>
-        <w:rPr>
-          <w:rFonts w:ascii="Arial" w:hAnsi="Arial" w:cs="Arial"/>
-          <w:sz w:val="24"/>
-          <w:szCs w:val="24"/>
-          <w:lang w:val="en-US"/>
-        </w:rPr>
-        <w:t>ρ</w:t>
+        <w:t xml:space="preserve"> ρ</w:t>
       </w:r>
       <w:r>
         <w:rPr>
@@ -1341,16 +1343,7 @@
               <w:szCs w:val="24"/>
               <w:lang w:val="en-US"/>
             </w:rPr>
-            <m:t>H=</m:t>
-          </m:r>
-          <m:r>
-            <w:rPr>
-              <w:rFonts w:ascii="Cambria Math" w:hAnsi="Cambria Math" w:cs="Arial"/>
-              <w:sz w:val="24"/>
-              <w:szCs w:val="24"/>
-              <w:lang w:val="en-US"/>
-            </w:rPr>
-            <m:t>{h</m:t>
+            <m:t>H={h</m:t>
           </m:r>
           <m:d>
             <m:dPr>
@@ -1625,16 +1618,7 @@
                   <w:szCs w:val="24"/>
                   <w:lang w:val="en-US"/>
                 </w:rPr>
-                <m:t>+</m:t>
-              </m:r>
-              <m:r>
-                <w:rPr>
-                  <w:rFonts w:ascii="Cambria Math" w:hAnsi="Cambria Math" w:cs="Arial"/>
-                  <w:sz w:val="24"/>
-                  <w:szCs w:val="24"/>
-                  <w:lang w:val="en-US"/>
-                </w:rPr>
-                <m:t>w</m:t>
+                <m:t>+w</m:t>
               </m:r>
             </m:e>
             <m:sub>
@@ -1876,25 +1860,7 @@
               <w:szCs w:val="24"/>
               <w:lang w:val="en-US"/>
             </w:rPr>
-            <m:t xml:space="preserve"> </m:t>
-          </m:r>
-          <m:r>
-            <w:rPr>
-              <w:rFonts w:ascii="Cambria Math" w:hAnsi="Cambria Math" w:cs="Arial"/>
-              <w:sz w:val="24"/>
-              <w:szCs w:val="24"/>
-              <w:lang w:val="en-US"/>
-            </w:rPr>
-            <m:t>ϵ R</m:t>
-          </m:r>
-          <m:r>
-            <w:rPr>
-              <w:rFonts w:ascii="Cambria Math" w:hAnsi="Cambria Math" w:cs="Arial"/>
-              <w:sz w:val="24"/>
-              <w:szCs w:val="24"/>
-              <w:lang w:val="en-US"/>
-            </w:rPr>
-            <m:t>}</m:t>
+            <m:t xml:space="preserve"> ϵ R}</m:t>
           </m:r>
         </m:oMath>
       </m:oMathPara>
@@ -1951,7 +1917,27 @@
           <w:szCs w:val="24"/>
           <w:lang w:val="en-US"/>
         </w:rPr>
-        <w:t>1,…,wpw_0, w_1, \ldots, w_pw0​,w1​,…,wp​.</w:t>
+        <w:t>1,…,wpw_0, w_1, \</w:t>
+      </w:r>
+      <w:proofErr w:type="spellStart"/>
+      <w:r>
+        <w:rPr>
+          <w:rFonts w:ascii="Arial" w:hAnsi="Arial" w:cs="Arial"/>
+          <w:sz w:val="24"/>
+          <w:szCs w:val="24"/>
+          <w:lang w:val="en-US"/>
+        </w:rPr>
+        <w:t>ldots</w:t>
+      </w:r>
+      <w:proofErr w:type="spellEnd"/>
+      <w:r>
+        <w:rPr>
+          <w:rFonts w:ascii="Arial" w:hAnsi="Arial" w:cs="Arial"/>
+          <w:sz w:val="24"/>
+          <w:szCs w:val="24"/>
+          <w:lang w:val="en-US"/>
+        </w:rPr>
+        <w:t>, w_pw0​,w1​,…,wp​.</w:t>
       </w:r>
     </w:p>
     <w:p>
@@ -1989,6 +1975,7 @@
           <w:szCs w:val="24"/>
         </w:rPr>
       </w:pPr>
+      <w:proofErr w:type="spellStart"/>
       <w:r>
         <w:rPr>
           <w:rFonts w:ascii="Arial" w:hAnsi="Arial" w:cs="Arial"/>
@@ -1998,6 +1985,7 @@
         </w:rPr>
         <w:t>Explain</w:t>
       </w:r>
+      <w:proofErr w:type="spellEnd"/>
       <w:r>
         <w:rPr>
           <w:rFonts w:ascii="Arial" w:hAnsi="Arial" w:cs="Arial"/>
@@ -2008,6 +1996,7 @@
         </w:rPr>
         <w:t xml:space="preserve"> </w:t>
       </w:r>
+      <w:proofErr w:type="spellStart"/>
       <w:r>
         <w:rPr>
           <w:rFonts w:ascii="Arial" w:hAnsi="Arial" w:cs="Arial"/>
@@ -2017,6 +2006,7 @@
         </w:rPr>
         <w:t>the</w:t>
       </w:r>
+      <w:proofErr w:type="spellEnd"/>
       <w:r>
         <w:rPr>
           <w:rFonts w:ascii="Arial" w:hAnsi="Arial" w:cs="Arial"/>
@@ -2778,6 +2768,521 @@
     </w:p>
     <w:p>
       <w:pPr>
+        <w:widowControl w:val="0"/>
+        <w:tabs>
+          <w:tab w:val="left" w:pos="658"/>
+        </w:tabs>
+        <w:autoSpaceDE w:val="0"/>
+        <w:autoSpaceDN w:val="0"/>
+        <w:spacing w:before="133" w:after="0" w:line="240" w:lineRule="auto"/>
+        <w:ind w:left="657"/>
+        <w:rPr>
+          <w:rFonts w:ascii="Arial" w:eastAsiaTheme="minorEastAsia" w:hAnsi="Arial" w:cs="Arial"/>
+          <w:sz w:val="24"/>
+          <w:szCs w:val="24"/>
+          <w:lang w:val="en-US"/>
+        </w:rPr>
+      </w:pPr>
+      <m:oMathPara>
+        <m:oMath>
+          <m:sSub>
+            <m:sSubPr>
+              <m:ctrlPr>
+                <w:rPr>
+                  <w:rFonts w:ascii="Cambria Math" w:hAnsi="Cambria Math" w:cs="Arial"/>
+                  <w:i/>
+                  <w:sz w:val="24"/>
+                  <w:szCs w:val="24"/>
+                  <w:lang w:val="en-US"/>
+                </w:rPr>
+              </m:ctrlPr>
+            </m:sSubPr>
+            <m:e>
+              <m:r>
+                <w:rPr>
+                  <w:rFonts w:ascii="Cambria Math" w:hAnsi="Cambria Math" w:cs="Arial"/>
+                  <w:sz w:val="24"/>
+                  <w:szCs w:val="24"/>
+                  <w:lang w:val="en-US"/>
+                </w:rPr>
+                <m:t>D</m:t>
+              </m:r>
+            </m:e>
+            <m:sub>
+              <m:r>
+                <w:rPr>
+                  <w:rFonts w:ascii="Cambria Math" w:hAnsi="Cambria Math" w:cs="Arial"/>
+                  <w:sz w:val="24"/>
+                  <w:szCs w:val="24"/>
+                  <w:lang w:val="en-US"/>
+                </w:rPr>
+                <m:t>1</m:t>
+              </m:r>
+            </m:sub>
+          </m:sSub>
+          <m:r>
+            <w:rPr>
+              <w:rFonts w:ascii="Cambria Math" w:hAnsi="Cambria Math" w:cs="Arial"/>
+              <w:sz w:val="24"/>
+              <w:szCs w:val="24"/>
+              <w:lang w:val="en-US"/>
+            </w:rPr>
+            <m:t>={</m:t>
+          </m:r>
+          <m:d>
+            <m:dPr>
+              <m:ctrlPr>
+                <w:rPr>
+                  <w:rFonts w:ascii="Cambria Math" w:hAnsi="Cambria Math" w:cs="Arial"/>
+                  <w:i/>
+                  <w:sz w:val="24"/>
+                  <w:szCs w:val="24"/>
+                  <w:lang w:val="en-US"/>
+                </w:rPr>
+              </m:ctrlPr>
+            </m:dPr>
+            <m:e>
+              <m:d>
+                <m:dPr>
+                  <m:ctrlPr>
+                    <w:rPr>
+                      <w:rFonts w:ascii="Cambria Math" w:hAnsi="Cambria Math" w:cs="Arial"/>
+                      <w:i/>
+                      <w:sz w:val="24"/>
+                      <w:szCs w:val="24"/>
+                      <w:lang w:val="en-US"/>
+                    </w:rPr>
+                  </m:ctrlPr>
+                </m:dPr>
+                <m:e>
+                  <m:r>
+                    <w:rPr>
+                      <w:rFonts w:ascii="Cambria Math" w:hAnsi="Cambria Math" w:cs="Arial"/>
+                      <w:sz w:val="24"/>
+                      <w:szCs w:val="24"/>
+                      <w:lang w:val="en-US"/>
+                    </w:rPr>
+                    <m:t>1,2</m:t>
+                  </m:r>
+                </m:e>
+              </m:d>
+              <m:r>
+                <w:rPr>
+                  <w:rFonts w:ascii="Cambria Math" w:hAnsi="Cambria Math" w:cs="Arial"/>
+                  <w:sz w:val="24"/>
+                  <w:szCs w:val="24"/>
+                  <w:lang w:val="en-US"/>
+                </w:rPr>
+                <m:t>,1</m:t>
+              </m:r>
+            </m:e>
+          </m:d>
+          <m:r>
+            <w:rPr>
+              <w:rFonts w:ascii="Cambria Math" w:hAnsi="Cambria Math" w:cs="Arial"/>
+              <w:sz w:val="24"/>
+              <w:szCs w:val="24"/>
+              <w:lang w:val="en-US"/>
+            </w:rPr>
+            <m:t>,</m:t>
+          </m:r>
+          <m:d>
+            <m:dPr>
+              <m:ctrlPr>
+                <w:rPr>
+                  <w:rFonts w:ascii="Cambria Math" w:hAnsi="Cambria Math" w:cs="Arial"/>
+                  <w:i/>
+                  <w:sz w:val="24"/>
+                  <w:szCs w:val="24"/>
+                  <w:lang w:val="en-US"/>
+                </w:rPr>
+              </m:ctrlPr>
+            </m:dPr>
+            <m:e>
+              <m:d>
+                <m:dPr>
+                  <m:ctrlPr>
+                    <w:rPr>
+                      <w:rFonts w:ascii="Cambria Math" w:hAnsi="Cambria Math" w:cs="Arial"/>
+                      <w:i/>
+                      <w:sz w:val="24"/>
+                      <w:szCs w:val="24"/>
+                      <w:lang w:val="en-US"/>
+                    </w:rPr>
+                  </m:ctrlPr>
+                </m:dPr>
+                <m:e>
+                  <m:r>
+                    <w:rPr>
+                      <w:rFonts w:ascii="Cambria Math" w:hAnsi="Cambria Math" w:cs="Arial"/>
+                      <w:sz w:val="24"/>
+                      <w:szCs w:val="24"/>
+                      <w:lang w:val="en-US"/>
+                    </w:rPr>
+                    <m:t>2,3</m:t>
+                  </m:r>
+                </m:e>
+              </m:d>
+              <m:r>
+                <w:rPr>
+                  <w:rFonts w:ascii="Cambria Math" w:hAnsi="Cambria Math" w:cs="Arial"/>
+                  <w:sz w:val="24"/>
+                  <w:szCs w:val="24"/>
+                  <w:lang w:val="en-US"/>
+                </w:rPr>
+                <m:t>,0</m:t>
+              </m:r>
+            </m:e>
+          </m:d>
+          <m:r>
+            <w:rPr>
+              <w:rFonts w:ascii="Cambria Math" w:hAnsi="Cambria Math" w:cs="Arial"/>
+              <w:sz w:val="24"/>
+              <w:szCs w:val="24"/>
+              <w:lang w:val="en-US"/>
+            </w:rPr>
+            <m:t>,</m:t>
+          </m:r>
+          <m:d>
+            <m:dPr>
+              <m:ctrlPr>
+                <w:rPr>
+                  <w:rFonts w:ascii="Cambria Math" w:hAnsi="Cambria Math" w:cs="Arial"/>
+                  <w:i/>
+                  <w:sz w:val="24"/>
+                  <w:szCs w:val="24"/>
+                  <w:lang w:val="en-US"/>
+                </w:rPr>
+              </m:ctrlPr>
+            </m:dPr>
+            <m:e>
+              <m:d>
+                <m:dPr>
+                  <m:ctrlPr>
+                    <w:rPr>
+                      <w:rFonts w:ascii="Cambria Math" w:hAnsi="Cambria Math" w:cs="Arial"/>
+                      <w:i/>
+                      <w:sz w:val="24"/>
+                      <w:szCs w:val="24"/>
+                      <w:lang w:val="en-US"/>
+                    </w:rPr>
+                  </m:ctrlPr>
+                </m:dPr>
+                <m:e>
+                  <m:r>
+                    <w:rPr>
+                      <w:rFonts w:ascii="Cambria Math" w:hAnsi="Cambria Math" w:cs="Arial"/>
+                      <w:sz w:val="24"/>
+                      <w:szCs w:val="24"/>
+                      <w:lang w:val="en-US"/>
+                    </w:rPr>
+                    <m:t>3,4</m:t>
+                  </m:r>
+                </m:e>
+              </m:d>
+              <m:r>
+                <w:rPr>
+                  <w:rFonts w:ascii="Cambria Math" w:hAnsi="Cambria Math" w:cs="Arial"/>
+                  <w:sz w:val="24"/>
+                  <w:szCs w:val="24"/>
+                  <w:lang w:val="en-US"/>
+                </w:rPr>
+                <m:t>,1</m:t>
+              </m:r>
+            </m:e>
+          </m:d>
+          <m:r>
+            <w:rPr>
+              <w:rFonts w:ascii="Cambria Math" w:hAnsi="Cambria Math" w:cs="Arial"/>
+              <w:sz w:val="24"/>
+              <w:szCs w:val="24"/>
+              <w:lang w:val="en-US"/>
+            </w:rPr>
+            <m:t>,</m:t>
+          </m:r>
+          <m:d>
+            <m:dPr>
+              <m:ctrlPr>
+                <w:rPr>
+                  <w:rFonts w:ascii="Cambria Math" w:hAnsi="Cambria Math" w:cs="Arial"/>
+                  <w:i/>
+                  <w:sz w:val="24"/>
+                  <w:szCs w:val="24"/>
+                  <w:lang w:val="en-US"/>
+                </w:rPr>
+              </m:ctrlPr>
+            </m:dPr>
+            <m:e>
+              <m:d>
+                <m:dPr>
+                  <m:ctrlPr>
+                    <w:rPr>
+                      <w:rFonts w:ascii="Cambria Math" w:hAnsi="Cambria Math" w:cs="Arial"/>
+                      <w:i/>
+                      <w:sz w:val="24"/>
+                      <w:szCs w:val="24"/>
+                      <w:lang w:val="en-US"/>
+                    </w:rPr>
+                  </m:ctrlPr>
+                </m:dPr>
+                <m:e>
+                  <m:r>
+                    <w:rPr>
+                      <w:rFonts w:ascii="Cambria Math" w:hAnsi="Cambria Math" w:cs="Arial"/>
+                      <w:sz w:val="24"/>
+                      <w:szCs w:val="24"/>
+                      <w:lang w:val="en-US"/>
+                    </w:rPr>
+                    <m:t>4,5</m:t>
+                  </m:r>
+                </m:e>
+              </m:d>
+              <m:r>
+                <w:rPr>
+                  <w:rFonts w:ascii="Cambria Math" w:hAnsi="Cambria Math" w:cs="Arial"/>
+                  <w:sz w:val="24"/>
+                  <w:szCs w:val="24"/>
+                  <w:lang w:val="en-US"/>
+                </w:rPr>
+                <m:t>,0</m:t>
+              </m:r>
+            </m:e>
+          </m:d>
+          <m:r>
+            <w:rPr>
+              <w:rFonts w:ascii="Cambria Math" w:hAnsi="Cambria Math" w:cs="Arial"/>
+              <w:sz w:val="24"/>
+              <w:szCs w:val="24"/>
+              <w:lang w:val="en-US"/>
+            </w:rPr>
+            <m:t>,</m:t>
+          </m:r>
+          <m:d>
+            <m:dPr>
+              <m:ctrlPr>
+                <w:rPr>
+                  <w:rFonts w:ascii="Cambria Math" w:hAnsi="Cambria Math" w:cs="Arial"/>
+                  <w:i/>
+                  <w:sz w:val="24"/>
+                  <w:szCs w:val="24"/>
+                  <w:lang w:val="en-US"/>
+                </w:rPr>
+              </m:ctrlPr>
+            </m:dPr>
+            <m:e>
+              <m:d>
+                <m:dPr>
+                  <m:ctrlPr>
+                    <w:rPr>
+                      <w:rFonts w:ascii="Cambria Math" w:hAnsi="Cambria Math" w:cs="Arial"/>
+                      <w:i/>
+                      <w:sz w:val="24"/>
+                      <w:szCs w:val="24"/>
+                      <w:lang w:val="en-US"/>
+                    </w:rPr>
+                  </m:ctrlPr>
+                </m:dPr>
+                <m:e>
+                  <m:r>
+                    <w:rPr>
+                      <w:rFonts w:ascii="Cambria Math" w:hAnsi="Cambria Math" w:cs="Arial"/>
+                      <w:sz w:val="24"/>
+                      <w:szCs w:val="24"/>
+                      <w:lang w:val="en-US"/>
+                    </w:rPr>
+                    <m:t>5,6</m:t>
+                  </m:r>
+                </m:e>
+              </m:d>
+              <m:r>
+                <w:rPr>
+                  <w:rFonts w:ascii="Cambria Math" w:hAnsi="Cambria Math" w:cs="Arial"/>
+                  <w:sz w:val="24"/>
+                  <w:szCs w:val="24"/>
+                  <w:lang w:val="en-US"/>
+                </w:rPr>
+                <m:t>,1</m:t>
+              </m:r>
+            </m:e>
+          </m:d>
+          <m:r>
+            <w:rPr>
+              <w:rFonts w:ascii="Cambria Math" w:hAnsi="Cambria Math" w:cs="Arial"/>
+              <w:sz w:val="24"/>
+              <w:szCs w:val="24"/>
+              <w:lang w:val="en-US"/>
+            </w:rPr>
+            <m:t>,</m:t>
+          </m:r>
+          <m:d>
+            <m:dPr>
+              <m:ctrlPr>
+                <w:rPr>
+                  <w:rFonts w:ascii="Cambria Math" w:hAnsi="Cambria Math" w:cs="Arial"/>
+                  <w:i/>
+                  <w:sz w:val="24"/>
+                  <w:szCs w:val="24"/>
+                  <w:lang w:val="en-US"/>
+                </w:rPr>
+              </m:ctrlPr>
+            </m:dPr>
+            <m:e>
+              <m:d>
+                <m:dPr>
+                  <m:ctrlPr>
+                    <w:rPr>
+                      <w:rFonts w:ascii="Cambria Math" w:hAnsi="Cambria Math" w:cs="Arial"/>
+                      <w:i/>
+                      <w:sz w:val="24"/>
+                      <w:szCs w:val="24"/>
+                      <w:lang w:val="en-US"/>
+                    </w:rPr>
+                  </m:ctrlPr>
+                </m:dPr>
+                <m:e>
+                  <m:r>
+                    <w:rPr>
+                      <w:rFonts w:ascii="Cambria Math" w:hAnsi="Cambria Math" w:cs="Arial"/>
+                      <w:sz w:val="24"/>
+                      <w:szCs w:val="24"/>
+                      <w:lang w:val="en-US"/>
+                    </w:rPr>
+                    <m:t>6,7</m:t>
+                  </m:r>
+                </m:e>
+              </m:d>
+              <m:r>
+                <w:rPr>
+                  <w:rFonts w:ascii="Cambria Math" w:hAnsi="Cambria Math" w:cs="Arial"/>
+                  <w:sz w:val="24"/>
+                  <w:szCs w:val="24"/>
+                  <w:lang w:val="en-US"/>
+                </w:rPr>
+                <m:t>,0</m:t>
+              </m:r>
+            </m:e>
+          </m:d>
+          <m:r>
+            <w:rPr>
+              <w:rFonts w:ascii="Cambria Math" w:hAnsi="Cambria Math" w:cs="Arial"/>
+              <w:sz w:val="24"/>
+              <w:szCs w:val="24"/>
+              <w:lang w:val="en-US"/>
+            </w:rPr>
+            <m:t>}</m:t>
+          </m:r>
+        </m:oMath>
+      </m:oMathPara>
+    </w:p>
+    <w:p>
+      <w:pPr>
+        <w:widowControl w:val="0"/>
+        <w:tabs>
+          <w:tab w:val="left" w:pos="658"/>
+        </w:tabs>
+        <w:autoSpaceDE w:val="0"/>
+        <w:autoSpaceDN w:val="0"/>
+        <w:spacing w:before="133" w:after="0" w:line="240" w:lineRule="auto"/>
+        <w:ind w:left="657"/>
+        <w:rPr>
+          <w:rFonts w:ascii="Arial" w:hAnsi="Arial" w:cs="Arial"/>
+          <w:sz w:val="24"/>
+          <w:szCs w:val="24"/>
+          <w:lang w:val="en-US"/>
+        </w:rPr>
+      </w:pPr>
+      <w:r>
+        <w:rPr>
+          <w:rFonts w:ascii="Arial" w:hAnsi="Arial" w:cs="Arial"/>
+          <w:sz w:val="24"/>
+          <w:szCs w:val="24"/>
+          <w:lang w:val="en-US"/>
+        </w:rPr>
+        <w:t xml:space="preserve">Suppose that, in this dataset, label noise has been introduced. For instance, the true label of the point </w:t>
+      </w:r>
+      <m:oMath>
+        <m:d>
+          <m:dPr>
+            <m:ctrlPr>
+              <w:rPr>
+                <w:rFonts w:ascii="Cambria Math" w:hAnsi="Cambria Math" w:cs="Arial"/>
+                <w:i/>
+                <w:sz w:val="24"/>
+                <w:szCs w:val="24"/>
+                <w:lang w:val="en-US"/>
+              </w:rPr>
+            </m:ctrlPr>
+          </m:dPr>
+          <m:e>
+            <m:r>
+              <w:rPr>
+                <w:rFonts w:ascii="Cambria Math" w:hAnsi="Cambria Math" w:cs="Arial"/>
+                <w:sz w:val="24"/>
+                <w:szCs w:val="24"/>
+                <w:lang w:val="en-US"/>
+              </w:rPr>
+              <m:t>3,4</m:t>
+            </m:r>
+          </m:e>
+        </m:d>
+        <m:r>
+          <w:rPr>
+            <w:rFonts w:ascii="Cambria Math" w:hAnsi="Cambria Math" w:cs="Arial"/>
+            <w:sz w:val="24"/>
+            <w:szCs w:val="24"/>
+            <w:lang w:val="en-US"/>
+          </w:rPr>
+          <m:t xml:space="preserve"> </m:t>
+        </m:r>
+      </m:oMath>
+      <w:r>
+        <w:rPr>
+          <w:rFonts w:ascii="Arial" w:hAnsi="Arial" w:cs="Arial"/>
+          <w:sz w:val="24"/>
+          <w:szCs w:val="24"/>
+          <w:lang w:val="en-US"/>
+        </w:rPr>
+        <w:t xml:space="preserve">might </w:t>
+      </w:r>
+      <w:r>
+        <w:rPr>
+          <w:rFonts w:ascii="Arial" w:hAnsi="Arial" w:cs="Arial"/>
+          <w:sz w:val="24"/>
+          <w:szCs w:val="24"/>
+          <w:lang w:val="en-US"/>
+        </w:rPr>
+        <w:t>be</w:t>
+      </w:r>
+      <w:r>
+        <w:rPr>
+          <w:rFonts w:ascii="Arial" w:hAnsi="Arial" w:cs="Arial"/>
+          <w:sz w:val="24"/>
+          <w:szCs w:val="24"/>
+          <w:lang w:val="en-US"/>
+        </w:rPr>
+        <w:t xml:space="preserve"> 0, but it is mislabeled as 1.</w:t>
+      </w:r>
+    </w:p>
+    <w:p>
+      <w:pPr>
+        <w:widowControl w:val="0"/>
+        <w:tabs>
+          <w:tab w:val="left" w:pos="658"/>
+        </w:tabs>
+        <w:autoSpaceDE w:val="0"/>
+        <w:autoSpaceDN w:val="0"/>
+        <w:spacing w:before="133" w:after="0" w:line="240" w:lineRule="auto"/>
+        <w:rPr>
+          <w:rFonts w:ascii="Arial" w:hAnsi="Arial" w:cs="Arial"/>
+          <w:color w:val="FF0000"/>
+          <w:sz w:val="24"/>
+          <w:szCs w:val="24"/>
+          <w:lang w:val="en-US"/>
+        </w:rPr>
+      </w:pPr>
+    </w:p>
+    <w:p>
+      <w:pPr>
         <w:pStyle w:val="ListParagraph"/>
         <w:widowControl w:val="0"/>
         <w:numPr>
@@ -4203,18 +4708,17 @@
         </w:rPr>
         <w:t>,</w:t>
       </w:r>
-    </w:p>
-    <w:p>
-      <w:pPr>
-        <w:spacing w:line="271" w:lineRule="exact"/>
-        <w:ind w:left="1244"/>
-        <w:rPr>
-          <w:rFonts w:ascii="Arial" w:hAnsi="Arial" w:cs="Arial"/>
-          <w:color w:val="FF0000"/>
-          <w:sz w:val="24"/>
-          <w:szCs w:val="24"/>
-        </w:rPr>
-      </w:pPr>
+      <w:r>
+        <w:rPr>
+          <w:rFonts w:ascii="Arial" w:hAnsi="Arial" w:cs="Arial"/>
+          <w:i/>
+          <w:color w:val="FF0000"/>
+          <w:sz w:val="24"/>
+          <w:szCs w:val="24"/>
+          <w:lang w:val="en-US"/>
+        </w:rPr>
+        <w:t xml:space="preserve"> </w:t>
+      </w:r>
       <w:r>
         <w:rPr>
           <w:rFonts w:ascii="Arial" w:hAnsi="Arial" w:cs="Arial"/>
@@ -4222,6 +4726,7 @@
           <w:w w:val="110"/>
           <w:sz w:val="24"/>
           <w:szCs w:val="24"/>
+          <w:lang w:val="en-US"/>
         </w:rPr>
         <w:t>(</w:t>
       </w:r>
@@ -4233,6 +4738,7 @@
           <w:w w:val="110"/>
           <w:sz w:val="24"/>
           <w:szCs w:val="24"/>
+          <w:lang w:val="en-US"/>
         </w:rPr>
         <w:t>x</w:t>
       </w:r>
@@ -4244,6 +4750,7 @@
           <w:sz w:val="24"/>
           <w:szCs w:val="24"/>
           <w:vertAlign w:val="subscript"/>
+          <w:lang w:val="en-US"/>
         </w:rPr>
         <w:t>11</w:t>
       </w:r>
@@ -4255,6 +4762,7 @@
           <w:w w:val="110"/>
           <w:sz w:val="24"/>
           <w:szCs w:val="24"/>
+          <w:lang w:val="en-US"/>
         </w:rPr>
         <w:t>,</w:t>
       </w:r>
@@ -4267,6 +4775,7 @@
           <w:w w:val="110"/>
           <w:sz w:val="24"/>
           <w:szCs w:val="24"/>
+          <w:lang w:val="en-US"/>
         </w:rPr>
         <w:t xml:space="preserve"> </w:t>
       </w:r>
@@ -4278,6 +4787,7 @@
           <w:w w:val="110"/>
           <w:sz w:val="24"/>
           <w:szCs w:val="24"/>
+          <w:lang w:val="en-US"/>
         </w:rPr>
         <w:t>c</w:t>
       </w:r>
@@ -4289,6 +4799,7 @@
           <w:sz w:val="24"/>
           <w:szCs w:val="24"/>
           <w:vertAlign w:val="subscript"/>
+          <w:lang w:val="en-US"/>
         </w:rPr>
         <w:t>3</w:t>
       </w:r>
@@ -4299,6 +4810,7 @@
           <w:w w:val="110"/>
           <w:sz w:val="24"/>
           <w:szCs w:val="24"/>
+          <w:lang w:val="en-US"/>
         </w:rPr>
         <w:t>)</w:t>
       </w:r>
@@ -4310,6 +4822,7 @@
           <w:w w:val="110"/>
           <w:sz w:val="24"/>
           <w:szCs w:val="24"/>
+          <w:lang w:val="en-US"/>
         </w:rPr>
         <w:t>,</w:t>
       </w:r>
@@ -4322,6 +4835,7 @@
           <w:w w:val="110"/>
           <w:sz w:val="24"/>
           <w:szCs w:val="24"/>
+          <w:lang w:val="en-US"/>
         </w:rPr>
         <w:t xml:space="preserve"> </w:t>
       </w:r>
@@ -4332,6 +4846,7 @@
           <w:w w:val="110"/>
           <w:sz w:val="24"/>
           <w:szCs w:val="24"/>
+          <w:lang w:val="en-US"/>
         </w:rPr>
         <w:t>(</w:t>
       </w:r>
@@ -4343,6 +4858,7 @@
           <w:w w:val="110"/>
           <w:sz w:val="24"/>
           <w:szCs w:val="24"/>
+          <w:lang w:val="en-US"/>
         </w:rPr>
         <w:t>x</w:t>
       </w:r>
@@ -4354,6 +4870,7 @@
           <w:sz w:val="24"/>
           <w:szCs w:val="24"/>
           <w:vertAlign w:val="subscript"/>
+          <w:lang w:val="en-US"/>
         </w:rPr>
         <w:t>12</w:t>
       </w:r>
@@ -4365,6 +4882,7 @@
           <w:w w:val="110"/>
           <w:sz w:val="24"/>
           <w:szCs w:val="24"/>
+          <w:lang w:val="en-US"/>
         </w:rPr>
         <w:t>,</w:t>
       </w:r>
@@ -4377,6 +4895,7 @@
           <w:w w:val="110"/>
           <w:sz w:val="24"/>
           <w:szCs w:val="24"/>
+          <w:lang w:val="en-US"/>
         </w:rPr>
         <w:t xml:space="preserve"> </w:t>
       </w:r>
@@ -4388,6 +4907,7 @@
           <w:w w:val="110"/>
           <w:sz w:val="24"/>
           <w:szCs w:val="24"/>
+          <w:lang w:val="en-US"/>
         </w:rPr>
         <w:t>c</w:t>
       </w:r>
@@ -4399,6 +4919,7 @@
           <w:sz w:val="24"/>
           <w:szCs w:val="24"/>
           <w:vertAlign w:val="subscript"/>
+          <w:lang w:val="en-US"/>
         </w:rPr>
         <w:t>2</w:t>
       </w:r>
@@ -4409,6 +4930,7 @@
           <w:w w:val="110"/>
           <w:sz w:val="24"/>
           <w:szCs w:val="24"/>
+          <w:lang w:val="en-US"/>
         </w:rPr>
         <w:t>)}</w:t>
       </w:r>
@@ -4420,8 +4942,10 @@
         <w:rPr>
           <w:rFonts w:ascii="Arial" w:hAnsi="Arial" w:cs="Arial"/>
           <w:color w:val="FF0000"/>
-          <w:sz w:val="24"/>
-          <w:szCs w:val="24"/>
+          <w:w w:val="120"/>
+          <w:sz w:val="24"/>
+          <w:szCs w:val="24"/>
+          <w:lang w:val="en-US"/>
         </w:rPr>
       </w:pPr>
       <w:r>
@@ -4432,6 +4956,7 @@
           <w:w w:val="120"/>
           <w:sz w:val="24"/>
           <w:szCs w:val="24"/>
+          <w:lang w:val="en-US"/>
         </w:rPr>
         <w:t>D</w:t>
       </w:r>
@@ -4444,6 +4969,7 @@
           <w:sz w:val="24"/>
           <w:szCs w:val="24"/>
           <w:vertAlign w:val="subscript"/>
+          <w:lang w:val="en-US"/>
         </w:rPr>
         <w:t>2</w:t>
       </w:r>
@@ -4456,6 +4982,7 @@
           <w:sz w:val="24"/>
           <w:szCs w:val="24"/>
           <w:vertAlign w:val="subscript"/>
+          <w:lang w:val="en-US"/>
         </w:rPr>
         <w:t>,tr</w:t>
       </w:r>
@@ -4469,6 +4996,7 @@
           <w:w w:val="120"/>
           <w:sz w:val="24"/>
           <w:szCs w:val="24"/>
+          <w:lang w:val="en-US"/>
         </w:rPr>
         <w:t xml:space="preserve"> </w:t>
       </w:r>
@@ -4479,6 +5007,7 @@
           <w:w w:val="120"/>
           <w:sz w:val="24"/>
           <w:szCs w:val="24"/>
+          <w:lang w:val="en-US"/>
         </w:rPr>
         <w:t>=</w:t>
       </w:r>
@@ -4490,6 +5019,7 @@
           <w:w w:val="120"/>
           <w:sz w:val="24"/>
           <w:szCs w:val="24"/>
+          <w:lang w:val="en-US"/>
         </w:rPr>
         <w:t xml:space="preserve"> </w:t>
       </w:r>
@@ -4500,6 +5030,7 @@
           <w:w w:val="120"/>
           <w:sz w:val="24"/>
           <w:szCs w:val="24"/>
+          <w:lang w:val="en-US"/>
         </w:rPr>
         <w:t>{</w:t>
       </w:r>
@@ -4511,6 +5042,7 @@
           <w:w w:val="120"/>
           <w:sz w:val="24"/>
           <w:szCs w:val="24"/>
+          <w:lang w:val="en-US"/>
         </w:rPr>
         <w:t>.</w:t>
       </w:r>
@@ -4523,6 +5055,7 @@
           <w:w w:val="120"/>
           <w:sz w:val="24"/>
           <w:szCs w:val="24"/>
+          <w:lang w:val="en-US"/>
         </w:rPr>
         <w:t xml:space="preserve"> </w:t>
       </w:r>
@@ -4534,6 +5067,7 @@
           <w:w w:val="120"/>
           <w:sz w:val="24"/>
           <w:szCs w:val="24"/>
+          <w:lang w:val="en-US"/>
         </w:rPr>
         <w:t>.</w:t>
       </w:r>
@@ -4546,6 +5080,7 @@
           <w:w w:val="120"/>
           <w:sz w:val="24"/>
           <w:szCs w:val="24"/>
+          <w:lang w:val="en-US"/>
         </w:rPr>
         <w:t xml:space="preserve"> </w:t>
       </w:r>
@@ -4557,6 +5092,7 @@
           <w:w w:val="120"/>
           <w:sz w:val="24"/>
           <w:szCs w:val="24"/>
+          <w:lang w:val="en-US"/>
         </w:rPr>
         <w:t>.</w:t>
       </w:r>
@@ -4567,15 +5103,50 @@
           <w:w w:val="120"/>
           <w:sz w:val="24"/>
           <w:szCs w:val="24"/>
+          <w:lang w:val="en-US"/>
         </w:rPr>
         <w:t>}</w:t>
       </w:r>
     </w:p>
     <w:p>
       <w:pPr>
-        <w:rPr>
-          <w:rFonts w:ascii="Arial" w:hAnsi="Arial" w:cs="Arial"/>
-          <w:color w:val="FF0000"/>
+        <w:widowControl w:val="0"/>
+        <w:tabs>
+          <w:tab w:val="left" w:pos="658"/>
+        </w:tabs>
+        <w:autoSpaceDE w:val="0"/>
+        <w:autoSpaceDN w:val="0"/>
+        <w:spacing w:before="133" w:after="0" w:line="240" w:lineRule="auto"/>
+        <w:ind w:left="657"/>
+        <w:rPr>
+          <w:rFonts w:ascii="Arial" w:hAnsi="Arial" w:cs="Arial"/>
+          <w:sz w:val="24"/>
+          <w:szCs w:val="24"/>
+          <w:lang w:val="en-US"/>
+        </w:rPr>
+      </w:pPr>
+      <w:r>
+        <w:rPr>
+          <w:rFonts w:ascii="Arial" w:hAnsi="Arial" w:cs="Arial"/>
+          <w:sz w:val="24"/>
+          <w:szCs w:val="24"/>
+          <w:lang w:val="en-US"/>
+        </w:rPr>
+        <w:t>The dataset is:</w:t>
+      </w:r>
+    </w:p>
+    <w:p>
+      <w:pPr>
+        <w:widowControl w:val="0"/>
+        <w:tabs>
+          <w:tab w:val="left" w:pos="658"/>
+        </w:tabs>
+        <w:autoSpaceDE w:val="0"/>
+        <w:autoSpaceDN w:val="0"/>
+        <w:spacing w:before="133" w:after="0" w:line="240" w:lineRule="auto"/>
+        <w:ind w:left="657"/>
+        <w:rPr>
+          <w:rFonts w:ascii="Arial" w:hAnsi="Arial" w:cs="Arial"/>
           <w:sz w:val="24"/>
           <w:szCs w:val="24"/>
           <w:lang w:val="en-US"/>
@@ -4584,6 +5155,1304 @@
     </w:p>
     <w:p>
       <w:pPr>
+        <w:widowControl w:val="0"/>
+        <w:tabs>
+          <w:tab w:val="left" w:pos="658"/>
+        </w:tabs>
+        <w:autoSpaceDE w:val="0"/>
+        <w:autoSpaceDN w:val="0"/>
+        <w:spacing w:before="133" w:after="0" w:line="240" w:lineRule="auto"/>
+        <w:ind w:left="657"/>
+        <w:rPr>
+          <w:rFonts w:ascii="Arial" w:eastAsiaTheme="minorEastAsia" w:hAnsi="Arial" w:cs="Arial"/>
+          <w:sz w:val="24"/>
+          <w:szCs w:val="24"/>
+          <w:lang w:val="en-US"/>
+        </w:rPr>
+      </w:pPr>
+      <m:oMathPara>
+        <m:oMath>
+          <m:sSub>
+            <m:sSubPr>
+              <m:ctrlPr>
+                <w:rPr>
+                  <w:rFonts w:ascii="Cambria Math" w:hAnsi="Cambria Math" w:cs="Arial"/>
+                  <w:i/>
+                  <w:sz w:val="24"/>
+                  <w:szCs w:val="24"/>
+                  <w:lang w:val="en-US"/>
+                </w:rPr>
+              </m:ctrlPr>
+            </m:sSubPr>
+            <m:e>
+              <m:r>
+                <w:rPr>
+                  <w:rFonts w:ascii="Cambria Math" w:hAnsi="Cambria Math" w:cs="Arial"/>
+                  <w:sz w:val="24"/>
+                  <w:szCs w:val="24"/>
+                  <w:lang w:val="en-US"/>
+                </w:rPr>
+                <m:t>D</m:t>
+              </m:r>
+            </m:e>
+            <m:sub>
+              <m:r>
+                <w:rPr>
+                  <w:rFonts w:ascii="Cambria Math" w:hAnsi="Cambria Math" w:cs="Arial"/>
+                  <w:sz w:val="24"/>
+                  <w:szCs w:val="24"/>
+                  <w:lang w:val="en-US"/>
+                </w:rPr>
+                <m:t>2</m:t>
+              </m:r>
+            </m:sub>
+          </m:sSub>
+          <m:r>
+            <w:rPr>
+              <w:rFonts w:ascii="Cambria Math" w:hAnsi="Cambria Math" w:cs="Arial"/>
+              <w:sz w:val="24"/>
+              <w:szCs w:val="24"/>
+              <w:lang w:val="en-US"/>
+            </w:rPr>
+            <m:t>={</m:t>
+          </m:r>
+          <m:d>
+            <m:dPr>
+              <m:ctrlPr>
+                <w:rPr>
+                  <w:rFonts w:ascii="Cambria Math" w:hAnsi="Cambria Math" w:cs="Arial"/>
+                  <w:i/>
+                  <w:sz w:val="24"/>
+                  <w:szCs w:val="24"/>
+                  <w:lang w:val="en-US"/>
+                </w:rPr>
+              </m:ctrlPr>
+            </m:dPr>
+            <m:e>
+              <m:sSub>
+                <m:sSubPr>
+                  <m:ctrlPr>
+                    <w:rPr>
+                      <w:rFonts w:ascii="Cambria Math" w:hAnsi="Cambria Math" w:cs="Arial"/>
+                      <w:i/>
+                      <w:sz w:val="24"/>
+                      <w:szCs w:val="24"/>
+                      <w:lang w:val="en-US"/>
+                    </w:rPr>
+                  </m:ctrlPr>
+                </m:sSubPr>
+                <m:e>
+                  <m:r>
+                    <w:rPr>
+                      <w:rFonts w:ascii="Cambria Math" w:hAnsi="Cambria Math" w:cs="Arial"/>
+                      <w:sz w:val="24"/>
+                      <w:szCs w:val="24"/>
+                      <w:lang w:val="en-US"/>
+                    </w:rPr>
+                    <m:t>x</m:t>
+                  </m:r>
+                </m:e>
+                <m:sub>
+                  <m:r>
+                    <w:rPr>
+                      <w:rFonts w:ascii="Cambria Math" w:hAnsi="Cambria Math" w:cs="Arial"/>
+                      <w:sz w:val="24"/>
+                      <w:szCs w:val="24"/>
+                      <w:lang w:val="en-US"/>
+                    </w:rPr>
+                    <m:t>1</m:t>
+                  </m:r>
+                </m:sub>
+              </m:sSub>
+              <m:r>
+                <w:rPr>
+                  <w:rFonts w:ascii="Cambria Math" w:hAnsi="Cambria Math" w:cs="Arial"/>
+                  <w:sz w:val="24"/>
+                  <w:szCs w:val="24"/>
+                  <w:lang w:val="en-US"/>
+                </w:rPr>
+                <m:t>,</m:t>
+              </m:r>
+              <m:sSub>
+                <m:sSubPr>
+                  <m:ctrlPr>
+                    <w:rPr>
+                      <w:rFonts w:ascii="Cambria Math" w:hAnsi="Cambria Math" w:cs="Arial"/>
+                      <w:i/>
+                      <w:sz w:val="24"/>
+                      <w:szCs w:val="24"/>
+                      <w:lang w:val="en-US"/>
+                    </w:rPr>
+                  </m:ctrlPr>
+                </m:sSubPr>
+                <m:e>
+                  <m:r>
+                    <w:rPr>
+                      <w:rFonts w:ascii="Cambria Math" w:hAnsi="Cambria Math" w:cs="Arial"/>
+                      <w:sz w:val="24"/>
+                      <w:szCs w:val="24"/>
+                      <w:lang w:val="en-US"/>
+                    </w:rPr>
+                    <m:t>c</m:t>
+                  </m:r>
+                </m:e>
+                <m:sub>
+                  <m:r>
+                    <w:rPr>
+                      <w:rFonts w:ascii="Cambria Math" w:hAnsi="Cambria Math" w:cs="Arial"/>
+                      <w:sz w:val="24"/>
+                      <w:szCs w:val="24"/>
+                      <w:lang w:val="en-US"/>
+                    </w:rPr>
+                    <m:t>1</m:t>
+                  </m:r>
+                </m:sub>
+              </m:sSub>
+            </m:e>
+          </m:d>
+          <m:r>
+            <w:rPr>
+              <w:rFonts w:ascii="Cambria Math" w:hAnsi="Cambria Math" w:cs="Arial"/>
+              <w:sz w:val="24"/>
+              <w:szCs w:val="24"/>
+              <w:lang w:val="en-US"/>
+            </w:rPr>
+            <m:t>,</m:t>
+          </m:r>
+          <m:d>
+            <m:dPr>
+              <m:ctrlPr>
+                <w:rPr>
+                  <w:rFonts w:ascii="Cambria Math" w:hAnsi="Cambria Math" w:cs="Arial"/>
+                  <w:i/>
+                  <w:sz w:val="24"/>
+                  <w:szCs w:val="24"/>
+                  <w:lang w:val="en-US"/>
+                </w:rPr>
+              </m:ctrlPr>
+            </m:dPr>
+            <m:e>
+              <m:sSub>
+                <m:sSubPr>
+                  <m:ctrlPr>
+                    <w:rPr>
+                      <w:rFonts w:ascii="Cambria Math" w:hAnsi="Cambria Math" w:cs="Arial"/>
+                      <w:i/>
+                      <w:sz w:val="24"/>
+                      <w:szCs w:val="24"/>
+                      <w:lang w:val="en-US"/>
+                    </w:rPr>
+                  </m:ctrlPr>
+                </m:sSubPr>
+                <m:e>
+                  <m:r>
+                    <w:rPr>
+                      <w:rFonts w:ascii="Cambria Math" w:hAnsi="Cambria Math" w:cs="Arial"/>
+                      <w:sz w:val="24"/>
+                      <w:szCs w:val="24"/>
+                      <w:lang w:val="en-US"/>
+                    </w:rPr>
+                    <m:t>x</m:t>
+                  </m:r>
+                </m:e>
+                <m:sub>
+                  <m:r>
+                    <w:rPr>
+                      <w:rFonts w:ascii="Cambria Math" w:hAnsi="Cambria Math" w:cs="Arial"/>
+                      <w:sz w:val="24"/>
+                      <w:szCs w:val="24"/>
+                      <w:lang w:val="en-US"/>
+                    </w:rPr>
+                    <m:t>2</m:t>
+                  </m:r>
+                </m:sub>
+              </m:sSub>
+              <m:r>
+                <w:rPr>
+                  <w:rFonts w:ascii="Cambria Math" w:hAnsi="Cambria Math" w:cs="Arial"/>
+                  <w:sz w:val="24"/>
+                  <w:szCs w:val="24"/>
+                  <w:lang w:val="en-US"/>
+                </w:rPr>
+                <m:t>,</m:t>
+              </m:r>
+              <m:sSub>
+                <m:sSubPr>
+                  <m:ctrlPr>
+                    <w:rPr>
+                      <w:rFonts w:ascii="Cambria Math" w:hAnsi="Cambria Math" w:cs="Arial"/>
+                      <w:i/>
+                      <w:sz w:val="24"/>
+                      <w:szCs w:val="24"/>
+                      <w:lang w:val="en-US"/>
+                    </w:rPr>
+                  </m:ctrlPr>
+                </m:sSubPr>
+                <m:e>
+                  <m:r>
+                    <w:rPr>
+                      <w:rFonts w:ascii="Cambria Math" w:hAnsi="Cambria Math" w:cs="Arial"/>
+                      <w:sz w:val="24"/>
+                      <w:szCs w:val="24"/>
+                      <w:lang w:val="en-US"/>
+                    </w:rPr>
+                    <m:t>c</m:t>
+                  </m:r>
+                </m:e>
+                <m:sub>
+                  <m:r>
+                    <w:rPr>
+                      <w:rFonts w:ascii="Cambria Math" w:hAnsi="Cambria Math" w:cs="Arial"/>
+                      <w:sz w:val="24"/>
+                      <w:szCs w:val="24"/>
+                      <w:lang w:val="en-US"/>
+                    </w:rPr>
+                    <m:t>2</m:t>
+                  </m:r>
+                </m:sub>
+              </m:sSub>
+            </m:e>
+          </m:d>
+          <m:r>
+            <w:rPr>
+              <w:rFonts w:ascii="Cambria Math" w:hAnsi="Cambria Math" w:cs="Arial"/>
+              <w:sz w:val="24"/>
+              <w:szCs w:val="24"/>
+              <w:lang w:val="en-US"/>
+            </w:rPr>
+            <m:t>,</m:t>
+          </m:r>
+          <m:d>
+            <m:dPr>
+              <m:ctrlPr>
+                <w:rPr>
+                  <w:rFonts w:ascii="Cambria Math" w:hAnsi="Cambria Math" w:cs="Arial"/>
+                  <w:i/>
+                  <w:sz w:val="24"/>
+                  <w:szCs w:val="24"/>
+                  <w:lang w:val="en-US"/>
+                </w:rPr>
+              </m:ctrlPr>
+            </m:dPr>
+            <m:e>
+              <m:sSub>
+                <m:sSubPr>
+                  <m:ctrlPr>
+                    <w:rPr>
+                      <w:rFonts w:ascii="Cambria Math" w:hAnsi="Cambria Math" w:cs="Arial"/>
+                      <w:i/>
+                      <w:sz w:val="24"/>
+                      <w:szCs w:val="24"/>
+                      <w:lang w:val="en-US"/>
+                    </w:rPr>
+                  </m:ctrlPr>
+                </m:sSubPr>
+                <m:e>
+                  <m:r>
+                    <w:rPr>
+                      <w:rFonts w:ascii="Cambria Math" w:hAnsi="Cambria Math" w:cs="Arial"/>
+                      <w:sz w:val="24"/>
+                      <w:szCs w:val="24"/>
+                      <w:lang w:val="en-US"/>
+                    </w:rPr>
+                    <m:t>x</m:t>
+                  </m:r>
+                </m:e>
+                <m:sub>
+                  <m:r>
+                    <w:rPr>
+                      <w:rFonts w:ascii="Cambria Math" w:hAnsi="Cambria Math" w:cs="Arial"/>
+                      <w:sz w:val="24"/>
+                      <w:szCs w:val="24"/>
+                      <w:lang w:val="en-US"/>
+                    </w:rPr>
+                    <m:t>3</m:t>
+                  </m:r>
+                </m:sub>
+              </m:sSub>
+              <m:r>
+                <w:rPr>
+                  <w:rFonts w:ascii="Cambria Math" w:hAnsi="Cambria Math" w:cs="Arial"/>
+                  <w:sz w:val="24"/>
+                  <w:szCs w:val="24"/>
+                  <w:lang w:val="en-US"/>
+                </w:rPr>
+                <m:t>,</m:t>
+              </m:r>
+              <m:sSub>
+                <m:sSubPr>
+                  <m:ctrlPr>
+                    <w:rPr>
+                      <w:rFonts w:ascii="Cambria Math" w:hAnsi="Cambria Math" w:cs="Arial"/>
+                      <w:i/>
+                      <w:sz w:val="24"/>
+                      <w:szCs w:val="24"/>
+                      <w:lang w:val="en-US"/>
+                    </w:rPr>
+                  </m:ctrlPr>
+                </m:sSubPr>
+                <m:e>
+                  <m:r>
+                    <w:rPr>
+                      <w:rFonts w:ascii="Cambria Math" w:hAnsi="Cambria Math" w:cs="Arial"/>
+                      <w:sz w:val="24"/>
+                      <w:szCs w:val="24"/>
+                      <w:lang w:val="en-US"/>
+                    </w:rPr>
+                    <m:t>c</m:t>
+                  </m:r>
+                </m:e>
+                <m:sub>
+                  <m:r>
+                    <w:rPr>
+                      <w:rFonts w:ascii="Cambria Math" w:hAnsi="Cambria Math" w:cs="Arial"/>
+                      <w:sz w:val="24"/>
+                      <w:szCs w:val="24"/>
+                      <w:lang w:val="en-US"/>
+                    </w:rPr>
+                    <m:t>3</m:t>
+                  </m:r>
+                </m:sub>
+              </m:sSub>
+            </m:e>
+          </m:d>
+          <m:r>
+            <w:rPr>
+              <w:rFonts w:ascii="Cambria Math" w:hAnsi="Cambria Math" w:cs="Arial"/>
+              <w:sz w:val="24"/>
+              <w:szCs w:val="24"/>
+              <w:lang w:val="en-US"/>
+            </w:rPr>
+            <m:t>,</m:t>
+          </m:r>
+          <m:d>
+            <m:dPr>
+              <m:ctrlPr>
+                <w:rPr>
+                  <w:rFonts w:ascii="Cambria Math" w:hAnsi="Cambria Math" w:cs="Arial"/>
+                  <w:i/>
+                  <w:sz w:val="24"/>
+                  <w:szCs w:val="24"/>
+                  <w:lang w:val="en-US"/>
+                </w:rPr>
+              </m:ctrlPr>
+            </m:dPr>
+            <m:e>
+              <m:sSub>
+                <m:sSubPr>
+                  <m:ctrlPr>
+                    <w:rPr>
+                      <w:rFonts w:ascii="Cambria Math" w:hAnsi="Cambria Math" w:cs="Arial"/>
+                      <w:i/>
+                      <w:sz w:val="24"/>
+                      <w:szCs w:val="24"/>
+                      <w:lang w:val="en-US"/>
+                    </w:rPr>
+                  </m:ctrlPr>
+                </m:sSubPr>
+                <m:e>
+                  <m:r>
+                    <w:rPr>
+                      <w:rFonts w:ascii="Cambria Math" w:hAnsi="Cambria Math" w:cs="Arial"/>
+                      <w:sz w:val="24"/>
+                      <w:szCs w:val="24"/>
+                      <w:lang w:val="en-US"/>
+                    </w:rPr>
+                    <m:t>x</m:t>
+                  </m:r>
+                </m:e>
+                <m:sub>
+                  <m:r>
+                    <w:rPr>
+                      <w:rFonts w:ascii="Cambria Math" w:hAnsi="Cambria Math" w:cs="Arial"/>
+                      <w:sz w:val="24"/>
+                      <w:szCs w:val="24"/>
+                      <w:lang w:val="en-US"/>
+                    </w:rPr>
+                    <m:t>4</m:t>
+                  </m:r>
+                </m:sub>
+              </m:sSub>
+              <m:r>
+                <w:rPr>
+                  <w:rFonts w:ascii="Cambria Math" w:hAnsi="Cambria Math" w:cs="Arial"/>
+                  <w:sz w:val="24"/>
+                  <w:szCs w:val="24"/>
+                  <w:lang w:val="en-US"/>
+                </w:rPr>
+                <m:t>,</m:t>
+              </m:r>
+              <m:sSub>
+                <m:sSubPr>
+                  <m:ctrlPr>
+                    <w:rPr>
+                      <w:rFonts w:ascii="Cambria Math" w:hAnsi="Cambria Math" w:cs="Arial"/>
+                      <w:i/>
+                      <w:sz w:val="24"/>
+                      <w:szCs w:val="24"/>
+                      <w:lang w:val="en-US"/>
+                    </w:rPr>
+                  </m:ctrlPr>
+                </m:sSubPr>
+                <m:e>
+                  <m:r>
+                    <w:rPr>
+                      <w:rFonts w:ascii="Cambria Math" w:hAnsi="Cambria Math" w:cs="Arial"/>
+                      <w:sz w:val="24"/>
+                      <w:szCs w:val="24"/>
+                      <w:lang w:val="en-US"/>
+                    </w:rPr>
+                    <m:t>c</m:t>
+                  </m:r>
+                </m:e>
+                <m:sub>
+                  <m:r>
+                    <w:rPr>
+                      <w:rFonts w:ascii="Cambria Math" w:hAnsi="Cambria Math" w:cs="Arial"/>
+                      <w:sz w:val="24"/>
+                      <w:szCs w:val="24"/>
+                      <w:lang w:val="en-US"/>
+                    </w:rPr>
+                    <m:t>2</m:t>
+                  </m:r>
+                </m:sub>
+              </m:sSub>
+            </m:e>
+          </m:d>
+          <m:r>
+            <w:rPr>
+              <w:rFonts w:ascii="Cambria Math" w:hAnsi="Cambria Math" w:cs="Arial"/>
+              <w:sz w:val="24"/>
+              <w:szCs w:val="24"/>
+              <w:lang w:val="en-US"/>
+            </w:rPr>
+            <m:t>,</m:t>
+          </m:r>
+          <m:d>
+            <m:dPr>
+              <m:ctrlPr>
+                <w:rPr>
+                  <w:rFonts w:ascii="Cambria Math" w:hAnsi="Cambria Math" w:cs="Arial"/>
+                  <w:i/>
+                  <w:sz w:val="24"/>
+                  <w:szCs w:val="24"/>
+                  <w:lang w:val="en-US"/>
+                </w:rPr>
+              </m:ctrlPr>
+            </m:dPr>
+            <m:e>
+              <m:sSub>
+                <m:sSubPr>
+                  <m:ctrlPr>
+                    <w:rPr>
+                      <w:rFonts w:ascii="Cambria Math" w:hAnsi="Cambria Math" w:cs="Arial"/>
+                      <w:i/>
+                      <w:sz w:val="24"/>
+                      <w:szCs w:val="24"/>
+                      <w:lang w:val="en-US"/>
+                    </w:rPr>
+                  </m:ctrlPr>
+                </m:sSubPr>
+                <m:e>
+                  <m:r>
+                    <w:rPr>
+                      <w:rFonts w:ascii="Cambria Math" w:hAnsi="Cambria Math" w:cs="Arial"/>
+                      <w:sz w:val="24"/>
+                      <w:szCs w:val="24"/>
+                      <w:lang w:val="en-US"/>
+                    </w:rPr>
+                    <m:t>x</m:t>
+                  </m:r>
+                </m:e>
+                <m:sub>
+                  <m:r>
+                    <w:rPr>
+                      <w:rFonts w:ascii="Cambria Math" w:hAnsi="Cambria Math" w:cs="Arial"/>
+                      <w:sz w:val="24"/>
+                      <w:szCs w:val="24"/>
+                      <w:lang w:val="en-US"/>
+                    </w:rPr>
+                    <m:t>5</m:t>
+                  </m:r>
+                </m:sub>
+              </m:sSub>
+              <m:r>
+                <w:rPr>
+                  <w:rFonts w:ascii="Cambria Math" w:hAnsi="Cambria Math" w:cs="Arial"/>
+                  <w:sz w:val="24"/>
+                  <w:szCs w:val="24"/>
+                  <w:lang w:val="en-US"/>
+                </w:rPr>
+                <m:t xml:space="preserve">, </m:t>
+              </m:r>
+              <m:sSub>
+                <m:sSubPr>
+                  <m:ctrlPr>
+                    <w:rPr>
+                      <w:rFonts w:ascii="Cambria Math" w:hAnsi="Cambria Math" w:cs="Arial"/>
+                      <w:i/>
+                      <w:sz w:val="24"/>
+                      <w:szCs w:val="24"/>
+                      <w:lang w:val="en-US"/>
+                    </w:rPr>
+                  </m:ctrlPr>
+                </m:sSubPr>
+                <m:e>
+                  <m:r>
+                    <w:rPr>
+                      <w:rFonts w:ascii="Cambria Math" w:hAnsi="Cambria Math" w:cs="Arial"/>
+                      <w:sz w:val="24"/>
+                      <w:szCs w:val="24"/>
+                      <w:lang w:val="en-US"/>
+                    </w:rPr>
+                    <m:t>c</m:t>
+                  </m:r>
+                </m:e>
+                <m:sub>
+                  <m:r>
+                    <w:rPr>
+                      <w:rFonts w:ascii="Cambria Math" w:hAnsi="Cambria Math" w:cs="Arial"/>
+                      <w:sz w:val="24"/>
+                      <w:szCs w:val="24"/>
+                      <w:lang w:val="en-US"/>
+                    </w:rPr>
+                    <m:t>2</m:t>
+                  </m:r>
+                </m:sub>
+              </m:sSub>
+            </m:e>
+          </m:d>
+          <m:r>
+            <w:rPr>
+              <w:rFonts w:ascii="Cambria Math" w:hAnsi="Cambria Math" w:cs="Arial"/>
+              <w:sz w:val="24"/>
+              <w:szCs w:val="24"/>
+              <w:lang w:val="en-US"/>
+            </w:rPr>
+            <m:t>,</m:t>
+          </m:r>
+          <m:d>
+            <m:dPr>
+              <m:ctrlPr>
+                <w:rPr>
+                  <w:rFonts w:ascii="Cambria Math" w:hAnsi="Cambria Math" w:cs="Arial"/>
+                  <w:i/>
+                  <w:sz w:val="24"/>
+                  <w:szCs w:val="24"/>
+                  <w:lang w:val="en-US"/>
+                </w:rPr>
+              </m:ctrlPr>
+            </m:dPr>
+            <m:e>
+              <m:sSub>
+                <m:sSubPr>
+                  <m:ctrlPr>
+                    <w:rPr>
+                      <w:rFonts w:ascii="Cambria Math" w:hAnsi="Cambria Math" w:cs="Arial"/>
+                      <w:i/>
+                      <w:sz w:val="24"/>
+                      <w:szCs w:val="24"/>
+                      <w:lang w:val="en-US"/>
+                    </w:rPr>
+                  </m:ctrlPr>
+                </m:sSubPr>
+                <m:e>
+                  <m:r>
+                    <w:rPr>
+                      <w:rFonts w:ascii="Cambria Math" w:hAnsi="Cambria Math" w:cs="Arial"/>
+                      <w:sz w:val="24"/>
+                      <w:szCs w:val="24"/>
+                      <w:lang w:val="en-US"/>
+                    </w:rPr>
+                    <m:t>x</m:t>
+                  </m:r>
+                </m:e>
+                <m:sub>
+                  <m:r>
+                    <w:rPr>
+                      <w:rFonts w:ascii="Cambria Math" w:hAnsi="Cambria Math" w:cs="Arial"/>
+                      <w:sz w:val="24"/>
+                      <w:szCs w:val="24"/>
+                      <w:lang w:val="en-US"/>
+                    </w:rPr>
+                    <m:t>6</m:t>
+                  </m:r>
+                </m:sub>
+              </m:sSub>
+              <m:r>
+                <w:rPr>
+                  <w:rFonts w:ascii="Cambria Math" w:hAnsi="Cambria Math" w:cs="Arial"/>
+                  <w:sz w:val="24"/>
+                  <w:szCs w:val="24"/>
+                  <w:lang w:val="en-US"/>
+                </w:rPr>
+                <m:t>,</m:t>
+              </m:r>
+              <m:sSub>
+                <m:sSubPr>
+                  <m:ctrlPr>
+                    <w:rPr>
+                      <w:rFonts w:ascii="Cambria Math" w:hAnsi="Cambria Math" w:cs="Arial"/>
+                      <w:i/>
+                      <w:sz w:val="24"/>
+                      <w:szCs w:val="24"/>
+                      <w:lang w:val="en-US"/>
+                    </w:rPr>
+                  </m:ctrlPr>
+                </m:sSubPr>
+                <m:e>
+                  <m:r>
+                    <w:rPr>
+                      <w:rFonts w:ascii="Cambria Math" w:hAnsi="Cambria Math" w:cs="Arial"/>
+                      <w:sz w:val="24"/>
+                      <w:szCs w:val="24"/>
+                      <w:lang w:val="en-US"/>
+                    </w:rPr>
+                    <m:t>c</m:t>
+                  </m:r>
+                </m:e>
+                <m:sub>
+                  <m:r>
+                    <w:rPr>
+                      <w:rFonts w:ascii="Cambria Math" w:hAnsi="Cambria Math" w:cs="Arial"/>
+                      <w:sz w:val="24"/>
+                      <w:szCs w:val="24"/>
+                      <w:lang w:val="en-US"/>
+                    </w:rPr>
+                    <m:t>3</m:t>
+                  </m:r>
+                </m:sub>
+              </m:sSub>
+            </m:e>
+          </m:d>
+          <m:r>
+            <w:rPr>
+              <w:rFonts w:ascii="Cambria Math" w:hAnsi="Cambria Math" w:cs="Arial"/>
+              <w:sz w:val="24"/>
+              <w:szCs w:val="24"/>
+              <w:lang w:val="en-US"/>
+            </w:rPr>
+            <m:t>,</m:t>
+          </m:r>
+          <m:d>
+            <m:dPr>
+              <m:ctrlPr>
+                <w:rPr>
+                  <w:rFonts w:ascii="Cambria Math" w:hAnsi="Cambria Math" w:cs="Arial"/>
+                  <w:i/>
+                  <w:sz w:val="24"/>
+                  <w:szCs w:val="24"/>
+                  <w:lang w:val="en-US"/>
+                </w:rPr>
+              </m:ctrlPr>
+            </m:dPr>
+            <m:e>
+              <m:sSub>
+                <m:sSubPr>
+                  <m:ctrlPr>
+                    <w:rPr>
+                      <w:rFonts w:ascii="Cambria Math" w:hAnsi="Cambria Math" w:cs="Arial"/>
+                      <w:i/>
+                      <w:sz w:val="24"/>
+                      <w:szCs w:val="24"/>
+                      <w:lang w:val="en-US"/>
+                    </w:rPr>
+                  </m:ctrlPr>
+                </m:sSubPr>
+                <m:e>
+                  <m:r>
+                    <w:rPr>
+                      <w:rFonts w:ascii="Cambria Math" w:hAnsi="Cambria Math" w:cs="Arial"/>
+                      <w:sz w:val="24"/>
+                      <w:szCs w:val="24"/>
+                      <w:lang w:val="en-US"/>
+                    </w:rPr>
+                    <m:t>x</m:t>
+                  </m:r>
+                </m:e>
+                <m:sub>
+                  <m:r>
+                    <w:rPr>
+                      <w:rFonts w:ascii="Cambria Math" w:hAnsi="Cambria Math" w:cs="Arial"/>
+                      <w:sz w:val="24"/>
+                      <w:szCs w:val="24"/>
+                      <w:lang w:val="en-US"/>
+                    </w:rPr>
+                    <m:t>7</m:t>
+                  </m:r>
+                </m:sub>
+              </m:sSub>
+              <m:r>
+                <w:rPr>
+                  <w:rFonts w:ascii="Cambria Math" w:hAnsi="Cambria Math" w:cs="Arial"/>
+                  <w:sz w:val="24"/>
+                  <w:szCs w:val="24"/>
+                  <w:lang w:val="en-US"/>
+                </w:rPr>
+                <m:t xml:space="preserve">, </m:t>
+              </m:r>
+              <m:sSub>
+                <m:sSubPr>
+                  <m:ctrlPr>
+                    <w:rPr>
+                      <w:rFonts w:ascii="Cambria Math" w:hAnsi="Cambria Math" w:cs="Arial"/>
+                      <w:i/>
+                      <w:sz w:val="24"/>
+                      <w:szCs w:val="24"/>
+                      <w:lang w:val="en-US"/>
+                    </w:rPr>
+                  </m:ctrlPr>
+                </m:sSubPr>
+                <m:e>
+                  <m:r>
+                    <w:rPr>
+                      <w:rFonts w:ascii="Cambria Math" w:hAnsi="Cambria Math" w:cs="Arial"/>
+                      <w:sz w:val="24"/>
+                      <w:szCs w:val="24"/>
+                      <w:lang w:val="en-US"/>
+                    </w:rPr>
+                    <m:t>c</m:t>
+                  </m:r>
+                </m:e>
+                <m:sub>
+                  <m:r>
+                    <w:rPr>
+                      <w:rFonts w:ascii="Cambria Math" w:hAnsi="Cambria Math" w:cs="Arial"/>
+                      <w:sz w:val="24"/>
+                      <w:szCs w:val="24"/>
+                      <w:lang w:val="en-US"/>
+                    </w:rPr>
+                    <m:t>1</m:t>
+                  </m:r>
+                </m:sub>
+              </m:sSub>
+            </m:e>
+          </m:d>
+          <m:r>
+            <w:rPr>
+              <w:rFonts w:ascii="Cambria Math" w:hAnsi="Cambria Math" w:cs="Arial"/>
+              <w:sz w:val="24"/>
+              <w:szCs w:val="24"/>
+              <w:lang w:val="en-US"/>
+            </w:rPr>
+            <m:t>,</m:t>
+          </m:r>
+          <m:d>
+            <m:dPr>
+              <m:ctrlPr>
+                <w:rPr>
+                  <w:rFonts w:ascii="Cambria Math" w:hAnsi="Cambria Math" w:cs="Arial"/>
+                  <w:i/>
+                  <w:sz w:val="24"/>
+                  <w:szCs w:val="24"/>
+                  <w:lang w:val="en-US"/>
+                </w:rPr>
+              </m:ctrlPr>
+            </m:dPr>
+            <m:e>
+              <m:sSub>
+                <m:sSubPr>
+                  <m:ctrlPr>
+                    <w:rPr>
+                      <w:rFonts w:ascii="Cambria Math" w:hAnsi="Cambria Math" w:cs="Arial"/>
+                      <w:i/>
+                      <w:sz w:val="24"/>
+                      <w:szCs w:val="24"/>
+                      <w:lang w:val="en-US"/>
+                    </w:rPr>
+                  </m:ctrlPr>
+                </m:sSubPr>
+                <m:e>
+                  <m:r>
+                    <w:rPr>
+                      <w:rFonts w:ascii="Cambria Math" w:hAnsi="Cambria Math" w:cs="Arial"/>
+                      <w:sz w:val="24"/>
+                      <w:szCs w:val="24"/>
+                      <w:lang w:val="en-US"/>
+                    </w:rPr>
+                    <m:t>x</m:t>
+                  </m:r>
+                </m:e>
+                <m:sub>
+                  <m:r>
+                    <w:rPr>
+                      <w:rFonts w:ascii="Cambria Math" w:hAnsi="Cambria Math" w:cs="Arial"/>
+                      <w:sz w:val="24"/>
+                      <w:szCs w:val="24"/>
+                      <w:lang w:val="en-US"/>
+                    </w:rPr>
+                    <m:t>8</m:t>
+                  </m:r>
+                </m:sub>
+              </m:sSub>
+              <m:r>
+                <w:rPr>
+                  <w:rFonts w:ascii="Cambria Math" w:hAnsi="Cambria Math" w:cs="Arial"/>
+                  <w:sz w:val="24"/>
+                  <w:szCs w:val="24"/>
+                  <w:lang w:val="en-US"/>
+                </w:rPr>
+                <m:t xml:space="preserve">, </m:t>
+              </m:r>
+              <m:sSub>
+                <m:sSubPr>
+                  <m:ctrlPr>
+                    <w:rPr>
+                      <w:rFonts w:ascii="Cambria Math" w:hAnsi="Cambria Math" w:cs="Arial"/>
+                      <w:i/>
+                      <w:sz w:val="24"/>
+                      <w:szCs w:val="24"/>
+                      <w:lang w:val="en-US"/>
+                    </w:rPr>
+                  </m:ctrlPr>
+                </m:sSubPr>
+                <m:e>
+                  <m:r>
+                    <w:rPr>
+                      <w:rFonts w:ascii="Cambria Math" w:hAnsi="Cambria Math" w:cs="Arial"/>
+                      <w:sz w:val="24"/>
+                      <w:szCs w:val="24"/>
+                      <w:lang w:val="en-US"/>
+                    </w:rPr>
+                    <m:t>c</m:t>
+                  </m:r>
+                </m:e>
+                <m:sub>
+                  <m:r>
+                    <w:rPr>
+                      <w:rFonts w:ascii="Cambria Math" w:hAnsi="Cambria Math" w:cs="Arial"/>
+                      <w:sz w:val="24"/>
+                      <w:szCs w:val="24"/>
+                      <w:lang w:val="en-US"/>
+                    </w:rPr>
+                    <m:t>3</m:t>
+                  </m:r>
+                </m:sub>
+              </m:sSub>
+            </m:e>
+          </m:d>
+          <m:r>
+            <w:rPr>
+              <w:rFonts w:ascii="Cambria Math" w:hAnsi="Cambria Math" w:cs="Arial"/>
+              <w:sz w:val="24"/>
+              <w:szCs w:val="24"/>
+              <w:lang w:val="en-US"/>
+            </w:rPr>
+            <m:t>,</m:t>
+          </m:r>
+          <m:d>
+            <m:dPr>
+              <m:ctrlPr>
+                <w:rPr>
+                  <w:rFonts w:ascii="Cambria Math" w:hAnsi="Cambria Math" w:cs="Arial"/>
+                  <w:i/>
+                  <w:sz w:val="24"/>
+                  <w:szCs w:val="24"/>
+                  <w:lang w:val="en-US"/>
+                </w:rPr>
+              </m:ctrlPr>
+            </m:dPr>
+            <m:e>
+              <m:sSub>
+                <m:sSubPr>
+                  <m:ctrlPr>
+                    <w:rPr>
+                      <w:rFonts w:ascii="Cambria Math" w:hAnsi="Cambria Math" w:cs="Arial"/>
+                      <w:i/>
+                      <w:sz w:val="24"/>
+                      <w:szCs w:val="24"/>
+                      <w:lang w:val="en-US"/>
+                    </w:rPr>
+                  </m:ctrlPr>
+                </m:sSubPr>
+                <m:e>
+                  <m:r>
+                    <w:rPr>
+                      <w:rFonts w:ascii="Cambria Math" w:hAnsi="Cambria Math" w:cs="Arial"/>
+                      <w:sz w:val="24"/>
+                      <w:szCs w:val="24"/>
+                      <w:lang w:val="en-US"/>
+                    </w:rPr>
+                    <m:t>x</m:t>
+                  </m:r>
+                </m:e>
+                <m:sub>
+                  <m:r>
+                    <w:rPr>
+                      <w:rFonts w:ascii="Cambria Math" w:hAnsi="Cambria Math" w:cs="Arial"/>
+                      <w:sz w:val="24"/>
+                      <w:szCs w:val="24"/>
+                      <w:lang w:val="en-US"/>
+                    </w:rPr>
+                    <m:t>9</m:t>
+                  </m:r>
+                </m:sub>
+              </m:sSub>
+              <m:r>
+                <w:rPr>
+                  <w:rFonts w:ascii="Cambria Math" w:hAnsi="Cambria Math" w:cs="Arial"/>
+                  <w:sz w:val="24"/>
+                  <w:szCs w:val="24"/>
+                  <w:lang w:val="en-US"/>
+                </w:rPr>
+                <m:t>,</m:t>
+              </m:r>
+              <m:sSub>
+                <m:sSubPr>
+                  <m:ctrlPr>
+                    <w:rPr>
+                      <w:rFonts w:ascii="Cambria Math" w:hAnsi="Cambria Math" w:cs="Arial"/>
+                      <w:i/>
+                      <w:sz w:val="24"/>
+                      <w:szCs w:val="24"/>
+                      <w:lang w:val="en-US"/>
+                    </w:rPr>
+                  </m:ctrlPr>
+                </m:sSubPr>
+                <m:e>
+                  <m:r>
+                    <w:rPr>
+                      <w:rFonts w:ascii="Cambria Math" w:hAnsi="Cambria Math" w:cs="Arial"/>
+                      <w:sz w:val="24"/>
+                      <w:szCs w:val="24"/>
+                      <w:lang w:val="en-US"/>
+                    </w:rPr>
+                    <m:t>c</m:t>
+                  </m:r>
+                </m:e>
+                <m:sub>
+                  <m:r>
+                    <w:rPr>
+                      <w:rFonts w:ascii="Cambria Math" w:hAnsi="Cambria Math" w:cs="Arial"/>
+                      <w:sz w:val="24"/>
+                      <w:szCs w:val="24"/>
+                      <w:lang w:val="en-US"/>
+                    </w:rPr>
+                    <m:t>2</m:t>
+                  </m:r>
+                </m:sub>
+              </m:sSub>
+            </m:e>
+          </m:d>
+          <m:r>
+            <w:rPr>
+              <w:rFonts w:ascii="Cambria Math" w:hAnsi="Cambria Math" w:cs="Arial"/>
+              <w:sz w:val="24"/>
+              <w:szCs w:val="24"/>
+              <w:lang w:val="en-US"/>
+            </w:rPr>
+            <m:t>,</m:t>
+          </m:r>
+          <m:d>
+            <m:dPr>
+              <m:ctrlPr>
+                <w:rPr>
+                  <w:rFonts w:ascii="Cambria Math" w:hAnsi="Cambria Math" w:cs="Arial"/>
+                  <w:i/>
+                  <w:sz w:val="24"/>
+                  <w:szCs w:val="24"/>
+                  <w:lang w:val="en-US"/>
+                </w:rPr>
+              </m:ctrlPr>
+            </m:dPr>
+            <m:e>
+              <m:sSub>
+                <m:sSubPr>
+                  <m:ctrlPr>
+                    <w:rPr>
+                      <w:rFonts w:ascii="Cambria Math" w:hAnsi="Cambria Math" w:cs="Arial"/>
+                      <w:i/>
+                      <w:sz w:val="24"/>
+                      <w:szCs w:val="24"/>
+                      <w:lang w:val="en-US"/>
+                    </w:rPr>
+                  </m:ctrlPr>
+                </m:sSubPr>
+                <m:e>
+                  <m:r>
+                    <w:rPr>
+                      <w:rFonts w:ascii="Cambria Math" w:hAnsi="Cambria Math" w:cs="Arial"/>
+                      <w:sz w:val="24"/>
+                      <w:szCs w:val="24"/>
+                      <w:lang w:val="en-US"/>
+                    </w:rPr>
+                    <m:t>x</m:t>
+                  </m:r>
+                </m:e>
+                <m:sub>
+                  <m:r>
+                    <w:rPr>
+                      <w:rFonts w:ascii="Cambria Math" w:hAnsi="Cambria Math" w:cs="Arial"/>
+                      <w:sz w:val="24"/>
+                      <w:szCs w:val="24"/>
+                      <w:lang w:val="en-US"/>
+                    </w:rPr>
+                    <m:t>10</m:t>
+                  </m:r>
+                </m:sub>
+              </m:sSub>
+              <m:r>
+                <w:rPr>
+                  <w:rFonts w:ascii="Cambria Math" w:hAnsi="Cambria Math" w:cs="Arial"/>
+                  <w:sz w:val="24"/>
+                  <w:szCs w:val="24"/>
+                  <w:lang w:val="en-US"/>
+                </w:rPr>
+                <m:t>,</m:t>
+              </m:r>
+              <m:sSub>
+                <m:sSubPr>
+                  <m:ctrlPr>
+                    <w:rPr>
+                      <w:rFonts w:ascii="Cambria Math" w:hAnsi="Cambria Math" w:cs="Arial"/>
+                      <w:i/>
+                      <w:sz w:val="24"/>
+                      <w:szCs w:val="24"/>
+                      <w:lang w:val="en-US"/>
+                    </w:rPr>
+                  </m:ctrlPr>
+                </m:sSubPr>
+                <m:e>
+                  <m:r>
+                    <w:rPr>
+                      <w:rFonts w:ascii="Cambria Math" w:hAnsi="Cambria Math" w:cs="Arial"/>
+                      <w:sz w:val="24"/>
+                      <w:szCs w:val="24"/>
+                      <w:lang w:val="en-US"/>
+                    </w:rPr>
+                    <m:t>c</m:t>
+                  </m:r>
+                </m:e>
+                <m:sub>
+                  <m:r>
+                    <w:rPr>
+                      <w:rFonts w:ascii="Cambria Math" w:hAnsi="Cambria Math" w:cs="Arial"/>
+                      <w:sz w:val="24"/>
+                      <w:szCs w:val="24"/>
+                      <w:lang w:val="en-US"/>
+                    </w:rPr>
+                    <m:t>2</m:t>
+                  </m:r>
+                </m:sub>
+              </m:sSub>
+            </m:e>
+          </m:d>
+          <m:r>
+            <w:rPr>
+              <w:rFonts w:ascii="Cambria Math" w:hAnsi="Cambria Math" w:cs="Arial"/>
+              <w:sz w:val="24"/>
+              <w:szCs w:val="24"/>
+              <w:lang w:val="en-US"/>
+            </w:rPr>
+            <m:t>,</m:t>
+          </m:r>
+          <m:d>
+            <m:dPr>
+              <m:ctrlPr>
+                <w:rPr>
+                  <w:rFonts w:ascii="Cambria Math" w:hAnsi="Cambria Math" w:cs="Arial"/>
+                  <w:i/>
+                  <w:sz w:val="24"/>
+                  <w:szCs w:val="24"/>
+                  <w:lang w:val="en-US"/>
+                </w:rPr>
+              </m:ctrlPr>
+            </m:dPr>
+            <m:e>
+              <m:sSub>
+                <m:sSubPr>
+                  <m:ctrlPr>
+                    <w:rPr>
+                      <w:rFonts w:ascii="Cambria Math" w:hAnsi="Cambria Math" w:cs="Arial"/>
+                      <w:i/>
+                      <w:sz w:val="24"/>
+                      <w:szCs w:val="24"/>
+                      <w:lang w:val="en-US"/>
+                    </w:rPr>
+                  </m:ctrlPr>
+                </m:sSubPr>
+                <m:e>
+                  <m:r>
+                    <w:rPr>
+                      <w:rFonts w:ascii="Cambria Math" w:hAnsi="Cambria Math" w:cs="Arial"/>
+                      <w:sz w:val="24"/>
+                      <w:szCs w:val="24"/>
+                      <w:lang w:val="en-US"/>
+                    </w:rPr>
+                    <m:t>x</m:t>
+                  </m:r>
+                </m:e>
+                <m:sub>
+                  <m:r>
+                    <w:rPr>
+                      <w:rFonts w:ascii="Cambria Math" w:hAnsi="Cambria Math" w:cs="Arial"/>
+                      <w:sz w:val="24"/>
+                      <w:szCs w:val="24"/>
+                      <w:lang w:val="en-US"/>
+                    </w:rPr>
+                    <m:t>11</m:t>
+                  </m:r>
+                </m:sub>
+              </m:sSub>
+              <m:r>
+                <w:rPr>
+                  <w:rFonts w:ascii="Cambria Math" w:hAnsi="Cambria Math" w:cs="Arial"/>
+                  <w:sz w:val="24"/>
+                  <w:szCs w:val="24"/>
+                  <w:lang w:val="en-US"/>
+                </w:rPr>
+                <m:t xml:space="preserve">, </m:t>
+              </m:r>
+              <m:sSub>
+                <m:sSubPr>
+                  <m:ctrlPr>
+                    <w:rPr>
+                      <w:rFonts w:ascii="Cambria Math" w:hAnsi="Cambria Math" w:cs="Arial"/>
+                      <w:i/>
+                      <w:sz w:val="24"/>
+                      <w:szCs w:val="24"/>
+                      <w:lang w:val="en-US"/>
+                    </w:rPr>
+                  </m:ctrlPr>
+                </m:sSubPr>
+                <m:e>
+                  <m:r>
+                    <w:rPr>
+                      <w:rFonts w:ascii="Cambria Math" w:hAnsi="Cambria Math" w:cs="Arial"/>
+                      <w:sz w:val="24"/>
+                      <w:szCs w:val="24"/>
+                      <w:lang w:val="en-US"/>
+                    </w:rPr>
+                    <m:t>c</m:t>
+                  </m:r>
+                </m:e>
+                <m:sub>
+                  <m:r>
+                    <w:rPr>
+                      <w:rFonts w:ascii="Cambria Math" w:hAnsi="Cambria Math" w:cs="Arial"/>
+                      <w:sz w:val="24"/>
+                      <w:szCs w:val="24"/>
+                      <w:lang w:val="en-US"/>
+                    </w:rPr>
+                    <m:t>3</m:t>
+                  </m:r>
+                </m:sub>
+              </m:sSub>
+            </m:e>
+          </m:d>
+          <m:r>
+            <w:rPr>
+              <w:rFonts w:ascii="Cambria Math" w:hAnsi="Cambria Math" w:cs="Arial"/>
+              <w:sz w:val="24"/>
+              <w:szCs w:val="24"/>
+              <w:lang w:val="en-US"/>
+            </w:rPr>
+            <m:t>, (</m:t>
+          </m:r>
+          <m:sSub>
+            <m:sSubPr>
+              <m:ctrlPr>
+                <w:rPr>
+                  <w:rFonts w:ascii="Cambria Math" w:hAnsi="Cambria Math" w:cs="Arial"/>
+                  <w:i/>
+                  <w:sz w:val="24"/>
+                  <w:szCs w:val="24"/>
+                  <w:lang w:val="en-US"/>
+                </w:rPr>
+              </m:ctrlPr>
+            </m:sSubPr>
+            <m:e>
+              <m:r>
+                <w:rPr>
+                  <w:rFonts w:ascii="Cambria Math" w:hAnsi="Cambria Math" w:cs="Arial"/>
+                  <w:sz w:val="24"/>
+                  <w:szCs w:val="24"/>
+                  <w:lang w:val="en-US"/>
+                </w:rPr>
+                <m:t>x</m:t>
+              </m:r>
+            </m:e>
+            <m:sub>
+              <m:r>
+                <w:rPr>
+                  <w:rFonts w:ascii="Cambria Math" w:hAnsi="Cambria Math" w:cs="Arial"/>
+                  <w:sz w:val="24"/>
+                  <w:szCs w:val="24"/>
+                  <w:lang w:val="en-US"/>
+                </w:rPr>
+                <m:t>12</m:t>
+              </m:r>
+            </m:sub>
+          </m:sSub>
+          <m:r>
+            <w:rPr>
+              <w:rFonts w:ascii="Cambria Math" w:hAnsi="Cambria Math" w:cs="Arial"/>
+              <w:sz w:val="24"/>
+              <w:szCs w:val="24"/>
+              <w:lang w:val="en-US"/>
+            </w:rPr>
+            <m:t>,</m:t>
+          </m:r>
+          <m:sSub>
+            <m:sSubPr>
+              <m:ctrlPr>
+                <w:rPr>
+                  <w:rFonts w:ascii="Cambria Math" w:hAnsi="Cambria Math" w:cs="Arial"/>
+                  <w:i/>
+                  <w:sz w:val="24"/>
+                  <w:szCs w:val="24"/>
+                  <w:lang w:val="en-US"/>
+                </w:rPr>
+              </m:ctrlPr>
+            </m:sSubPr>
+            <m:e>
+              <m:r>
+                <w:rPr>
+                  <w:rFonts w:ascii="Cambria Math" w:hAnsi="Cambria Math" w:cs="Arial"/>
+                  <w:sz w:val="24"/>
+                  <w:szCs w:val="24"/>
+                  <w:lang w:val="en-US"/>
+                </w:rPr>
+                <m:t>c</m:t>
+              </m:r>
+            </m:e>
+            <m:sub>
+              <m:r>
+                <w:rPr>
+                  <w:rFonts w:ascii="Cambria Math" w:hAnsi="Cambria Math" w:cs="Arial"/>
+                  <w:sz w:val="24"/>
+                  <w:szCs w:val="24"/>
+                  <w:lang w:val="en-US"/>
+                </w:rPr>
+                <m:t>2</m:t>
+              </m:r>
+            </m:sub>
+          </m:sSub>
+          <m:r>
+            <w:rPr>
+              <w:rFonts w:ascii="Cambria Math" w:hAnsi="Cambria Math" w:cs="Arial"/>
+              <w:sz w:val="24"/>
+              <w:szCs w:val="24"/>
+              <w:lang w:val="en-US"/>
+            </w:rPr>
+            <m:t>)</m:t>
+          </m:r>
+          <m:r>
+            <w:rPr>
+              <w:rFonts w:ascii="Cambria Math" w:hAnsi="Cambria Math" w:cs="Arial"/>
+              <w:sz w:val="24"/>
+              <w:szCs w:val="24"/>
+              <w:lang w:val="en-US"/>
+            </w:rPr>
+            <m:t>}</m:t>
+          </m:r>
+        </m:oMath>
+      </m:oMathPara>
+    </w:p>
+    <w:p>
+      <w:pPr>
+        <w:spacing w:line="305" w:lineRule="exact"/>
+        <w:ind w:left="657"/>
         <w:rPr>
           <w:rFonts w:ascii="Arial" w:hAnsi="Arial" w:cs="Arial"/>
           <w:color w:val="FF0000"/>
@@ -4595,6 +6464,1008 @@
     </w:p>
     <w:p>
       <w:pPr>
+        <w:spacing w:line="305" w:lineRule="exact"/>
+        <w:ind w:left="657"/>
+        <w:jc w:val="both"/>
+        <w:rPr>
+          <w:rFonts w:ascii="Arial" w:hAnsi="Arial" w:cs="Arial"/>
+          <w:sz w:val="24"/>
+          <w:szCs w:val="24"/>
+          <w:lang w:val="en-US"/>
+        </w:rPr>
+      </w:pPr>
+      <w:r>
+        <w:rPr>
+          <w:rFonts w:ascii="Arial" w:hAnsi="Arial" w:cs="Arial"/>
+          <w:sz w:val="24"/>
+          <w:szCs w:val="24"/>
+          <w:lang w:val="en-US"/>
+        </w:rPr>
+        <w:t>To take a class-stratified sample</w:t>
+      </w:r>
+      <w:r>
+        <w:rPr>
+          <w:rFonts w:ascii="Arial" w:hAnsi="Arial" w:cs="Arial"/>
+          <w:sz w:val="24"/>
+          <w:szCs w:val="24"/>
+          <w:lang w:val="en-US"/>
+        </w:rPr>
+        <w:t xml:space="preserve"> </w:t>
+      </w:r>
+      <m:oMath>
+        <m:sSub>
+          <m:sSubPr>
+            <m:ctrlPr>
+              <w:rPr>
+                <w:rFonts w:ascii="Cambria Math" w:hAnsi="Cambria Math" w:cs="Arial"/>
+                <w:i/>
+                <w:sz w:val="24"/>
+                <w:szCs w:val="24"/>
+                <w:lang w:val="en-US"/>
+              </w:rPr>
+            </m:ctrlPr>
+          </m:sSubPr>
+          <m:e>
+            <m:r>
+              <w:rPr>
+                <w:rFonts w:ascii="Cambria Math" w:hAnsi="Cambria Math" w:cs="Arial"/>
+                <w:sz w:val="24"/>
+                <w:szCs w:val="24"/>
+                <w:lang w:val="en-US"/>
+              </w:rPr>
+              <m:t>D</m:t>
+            </m:r>
+          </m:e>
+          <m:sub>
+            <m:r>
+              <w:rPr>
+                <w:rFonts w:ascii="Cambria Math" w:hAnsi="Cambria Math" w:cs="Arial"/>
+                <w:sz w:val="24"/>
+                <w:szCs w:val="24"/>
+                <w:lang w:val="en-US"/>
+              </w:rPr>
+              <m:t>2,tr</m:t>
+            </m:r>
+          </m:sub>
+        </m:sSub>
+      </m:oMath>
+      <w:r>
+        <w:rPr>
+          <w:rFonts w:ascii="Arial" w:hAnsi="Arial" w:cs="Arial"/>
+          <w:sz w:val="24"/>
+          <w:szCs w:val="24"/>
+          <w:lang w:val="en-US"/>
+        </w:rPr>
+        <w:t xml:space="preserve"> with 6 instances, ensure the sample maintains the same proportion of classes as in the original dataset. Let’s assume each class has equal representation in this sample:</w:t>
+      </w:r>
+    </w:p>
+    <w:p>
+      <w:pPr>
+        <w:spacing w:line="305" w:lineRule="exact"/>
+        <w:ind w:left="657"/>
+        <w:jc w:val="both"/>
+        <w:rPr>
+          <w:rFonts w:ascii="Arial" w:hAnsi="Arial" w:cs="Arial"/>
+          <w:sz w:val="24"/>
+          <w:szCs w:val="24"/>
+          <w:lang w:val="en-US"/>
+        </w:rPr>
+      </w:pPr>
+      <w:r>
+        <w:rPr>
+          <w:rFonts w:ascii="Arial" w:hAnsi="Arial" w:cs="Arial"/>
+          <w:sz w:val="24"/>
+          <w:szCs w:val="24"/>
+          <w:lang w:val="en-US"/>
+        </w:rPr>
+        <w:t xml:space="preserve">If classes </w:t>
+      </w:r>
+      <m:oMath>
+        <m:sSub>
+          <m:sSubPr>
+            <m:ctrlPr>
+              <w:rPr>
+                <w:rFonts w:ascii="Cambria Math" w:hAnsi="Cambria Math" w:cs="Arial"/>
+                <w:i/>
+                <w:sz w:val="24"/>
+                <w:szCs w:val="24"/>
+                <w:lang w:val="en-US"/>
+              </w:rPr>
+            </m:ctrlPr>
+          </m:sSubPr>
+          <m:e>
+            <m:r>
+              <w:rPr>
+                <w:rFonts w:ascii="Cambria Math" w:hAnsi="Cambria Math" w:cs="Arial"/>
+                <w:sz w:val="24"/>
+                <w:szCs w:val="24"/>
+                <w:lang w:val="en-US"/>
+              </w:rPr>
+              <m:t>c</m:t>
+            </m:r>
+          </m:e>
+          <m:sub>
+            <m:r>
+              <w:rPr>
+                <w:rFonts w:ascii="Cambria Math" w:hAnsi="Cambria Math" w:cs="Arial"/>
+                <w:sz w:val="24"/>
+                <w:szCs w:val="24"/>
+                <w:lang w:val="en-US"/>
+              </w:rPr>
+              <m:t>1</m:t>
+            </m:r>
+          </m:sub>
+        </m:sSub>
+      </m:oMath>
+      <w:r>
+        <w:rPr>
+          <w:rFonts w:ascii="Arial" w:hAnsi="Arial" w:cs="Arial"/>
+          <w:sz w:val="24"/>
+          <w:szCs w:val="24"/>
+          <w:lang w:val="en-US"/>
+        </w:rPr>
+        <w:t xml:space="preserve">​, </w:t>
+      </w:r>
+      <m:oMath>
+        <m:sSub>
+          <m:sSubPr>
+            <m:ctrlPr>
+              <w:rPr>
+                <w:rFonts w:ascii="Cambria Math" w:hAnsi="Cambria Math" w:cs="Arial"/>
+                <w:i/>
+                <w:sz w:val="24"/>
+                <w:szCs w:val="24"/>
+                <w:lang w:val="en-US"/>
+              </w:rPr>
+            </m:ctrlPr>
+          </m:sSubPr>
+          <m:e>
+            <m:r>
+              <w:rPr>
+                <w:rFonts w:ascii="Cambria Math" w:hAnsi="Cambria Math" w:cs="Arial"/>
+                <w:sz w:val="24"/>
+                <w:szCs w:val="24"/>
+                <w:lang w:val="en-US"/>
+              </w:rPr>
+              <m:t>c</m:t>
+            </m:r>
+          </m:e>
+          <m:sub>
+            <m:r>
+              <w:rPr>
+                <w:rFonts w:ascii="Cambria Math" w:hAnsi="Cambria Math" w:cs="Arial"/>
+                <w:sz w:val="24"/>
+                <w:szCs w:val="24"/>
+                <w:lang w:val="en-US"/>
+              </w:rPr>
+              <m:t>2</m:t>
+            </m:r>
+          </m:sub>
+        </m:sSub>
+      </m:oMath>
+      <w:r>
+        <w:rPr>
+          <w:rFonts w:ascii="Arial" w:hAnsi="Arial" w:cs="Arial"/>
+          <w:sz w:val="24"/>
+          <w:szCs w:val="24"/>
+          <w:lang w:val="en-US"/>
+        </w:rPr>
+        <w:t xml:space="preserve">​, and </w:t>
+      </w:r>
+      <m:oMath>
+        <m:sSub>
+          <m:sSubPr>
+            <m:ctrlPr>
+              <w:rPr>
+                <w:rFonts w:ascii="Cambria Math" w:hAnsi="Cambria Math" w:cs="Arial"/>
+                <w:i/>
+                <w:sz w:val="24"/>
+                <w:szCs w:val="24"/>
+                <w:lang w:val="en-US"/>
+              </w:rPr>
+            </m:ctrlPr>
+          </m:sSubPr>
+          <m:e>
+            <m:r>
+              <w:rPr>
+                <w:rFonts w:ascii="Cambria Math" w:hAnsi="Cambria Math" w:cs="Arial"/>
+                <w:sz w:val="24"/>
+                <w:szCs w:val="24"/>
+                <w:lang w:val="en-US"/>
+              </w:rPr>
+              <m:t>c</m:t>
+            </m:r>
+          </m:e>
+          <m:sub>
+            <m:r>
+              <w:rPr>
+                <w:rFonts w:ascii="Cambria Math" w:hAnsi="Cambria Math" w:cs="Arial"/>
+                <w:sz w:val="24"/>
+                <w:szCs w:val="24"/>
+                <w:lang w:val="en-US"/>
+              </w:rPr>
+              <m:t>3</m:t>
+            </m:r>
+          </m:sub>
+        </m:sSub>
+      </m:oMath>
+      <w:r>
+        <w:rPr>
+          <w:rFonts w:ascii="Arial" w:hAnsi="Arial" w:cs="Arial"/>
+          <w:sz w:val="24"/>
+          <w:szCs w:val="24"/>
+          <w:lang w:val="en-US"/>
+        </w:rPr>
+        <w:t xml:space="preserve">​ have instances in </w:t>
+      </w:r>
+      <m:oMath>
+        <m:sSub>
+          <m:sSubPr>
+            <m:ctrlPr>
+              <w:rPr>
+                <w:rFonts w:ascii="Cambria Math" w:hAnsi="Cambria Math" w:cs="Arial"/>
+                <w:i/>
+                <w:sz w:val="24"/>
+                <w:szCs w:val="24"/>
+                <w:lang w:val="en-US"/>
+              </w:rPr>
+            </m:ctrlPr>
+          </m:sSubPr>
+          <m:e>
+            <m:r>
+              <w:rPr>
+                <w:rFonts w:ascii="Cambria Math" w:hAnsi="Cambria Math" w:cs="Arial"/>
+                <w:sz w:val="24"/>
+                <w:szCs w:val="24"/>
+                <w:lang w:val="en-US"/>
+              </w:rPr>
+              <m:t>D</m:t>
+            </m:r>
+          </m:e>
+          <m:sub>
+            <m:r>
+              <w:rPr>
+                <w:rFonts w:ascii="Cambria Math" w:hAnsi="Cambria Math" w:cs="Arial"/>
+                <w:sz w:val="24"/>
+                <w:szCs w:val="24"/>
+                <w:lang w:val="en-US"/>
+              </w:rPr>
+              <m:t>2</m:t>
+            </m:r>
+          </m:sub>
+        </m:sSub>
+      </m:oMath>
+      <w:r>
+        <w:rPr>
+          <w:rFonts w:ascii="Arial" w:hAnsi="Arial" w:cs="Arial"/>
+          <w:sz w:val="24"/>
+          <w:szCs w:val="24"/>
+          <w:lang w:val="en-US"/>
+        </w:rPr>
+        <w:t>​, then a possible stratified sample could be:</w:t>
+      </w:r>
+    </w:p>
+    <w:p>
+      <w:pPr>
+        <w:spacing w:line="305" w:lineRule="exact"/>
+        <w:ind w:left="657"/>
+        <w:rPr>
+          <w:rFonts w:ascii="Arial" w:eastAsiaTheme="minorEastAsia" w:hAnsi="Arial" w:cs="Arial"/>
+          <w:sz w:val="24"/>
+          <w:szCs w:val="24"/>
+          <w:lang w:val="en-US"/>
+        </w:rPr>
+      </w:pPr>
+      <m:oMathPara>
+        <m:oMath>
+          <m:sSub>
+            <m:sSubPr>
+              <m:ctrlPr>
+                <w:rPr>
+                  <w:rFonts w:ascii="Cambria Math" w:hAnsi="Cambria Math" w:cs="Arial"/>
+                  <w:i/>
+                  <w:sz w:val="24"/>
+                  <w:szCs w:val="24"/>
+                  <w:lang w:val="en-US"/>
+                </w:rPr>
+              </m:ctrlPr>
+            </m:sSubPr>
+            <m:e>
+              <m:r>
+                <w:rPr>
+                  <w:rFonts w:ascii="Cambria Math" w:hAnsi="Cambria Math" w:cs="Arial"/>
+                  <w:sz w:val="24"/>
+                  <w:szCs w:val="24"/>
+                  <w:lang w:val="en-US"/>
+                </w:rPr>
+                <m:t>D</m:t>
+              </m:r>
+            </m:e>
+            <m:sub>
+              <m:r>
+                <w:rPr>
+                  <w:rFonts w:ascii="Cambria Math" w:hAnsi="Cambria Math" w:cs="Arial"/>
+                  <w:sz w:val="24"/>
+                  <w:szCs w:val="24"/>
+                  <w:lang w:val="en-US"/>
+                </w:rPr>
+                <m:t>2,tr</m:t>
+              </m:r>
+            </m:sub>
+          </m:sSub>
+          <m:r>
+            <w:rPr>
+              <w:rFonts w:ascii="Cambria Math" w:eastAsiaTheme="minorEastAsia" w:hAnsi="Cambria Math" w:cs="Arial"/>
+              <w:sz w:val="24"/>
+              <w:szCs w:val="24"/>
+              <w:lang w:val="en-US"/>
+            </w:rPr>
+            <m:t>={</m:t>
+          </m:r>
+          <m:d>
+            <m:dPr>
+              <m:ctrlPr>
+                <w:rPr>
+                  <w:rFonts w:ascii="Cambria Math" w:eastAsiaTheme="minorEastAsia" w:hAnsi="Cambria Math" w:cs="Arial"/>
+                  <w:i/>
+                  <w:sz w:val="24"/>
+                  <w:szCs w:val="24"/>
+                  <w:lang w:val="en-US"/>
+                </w:rPr>
+              </m:ctrlPr>
+            </m:dPr>
+            <m:e>
+              <m:sSub>
+                <m:sSubPr>
+                  <m:ctrlPr>
+                    <w:rPr>
+                      <w:rFonts w:ascii="Cambria Math" w:eastAsiaTheme="minorEastAsia" w:hAnsi="Cambria Math" w:cs="Arial"/>
+                      <w:i/>
+                      <w:sz w:val="24"/>
+                      <w:szCs w:val="24"/>
+                      <w:lang w:val="en-US"/>
+                    </w:rPr>
+                  </m:ctrlPr>
+                </m:sSubPr>
+                <m:e>
+                  <m:r>
+                    <w:rPr>
+                      <w:rFonts w:ascii="Cambria Math" w:eastAsiaTheme="minorEastAsia" w:hAnsi="Cambria Math" w:cs="Arial"/>
+                      <w:sz w:val="24"/>
+                      <w:szCs w:val="24"/>
+                      <w:lang w:val="en-US"/>
+                    </w:rPr>
+                    <m:t>x</m:t>
+                  </m:r>
+                </m:e>
+                <m:sub>
+                  <m:r>
+                    <w:rPr>
+                      <w:rFonts w:ascii="Cambria Math" w:eastAsiaTheme="minorEastAsia" w:hAnsi="Cambria Math" w:cs="Arial"/>
+                      <w:sz w:val="24"/>
+                      <w:szCs w:val="24"/>
+                      <w:lang w:val="en-US"/>
+                    </w:rPr>
+                    <m:t>1</m:t>
+                  </m:r>
+                </m:sub>
+              </m:sSub>
+              <m:r>
+                <w:rPr>
+                  <w:rFonts w:ascii="Cambria Math" w:eastAsiaTheme="minorEastAsia" w:hAnsi="Cambria Math" w:cs="Arial"/>
+                  <w:sz w:val="24"/>
+                  <w:szCs w:val="24"/>
+                  <w:lang w:val="en-US"/>
+                </w:rPr>
+                <m:t>,</m:t>
+              </m:r>
+              <m:sSub>
+                <m:sSubPr>
+                  <m:ctrlPr>
+                    <w:rPr>
+                      <w:rFonts w:ascii="Cambria Math" w:eastAsiaTheme="minorEastAsia" w:hAnsi="Cambria Math" w:cs="Arial"/>
+                      <w:i/>
+                      <w:sz w:val="24"/>
+                      <w:szCs w:val="24"/>
+                      <w:lang w:val="en-US"/>
+                    </w:rPr>
+                  </m:ctrlPr>
+                </m:sSubPr>
+                <m:e>
+                  <m:r>
+                    <w:rPr>
+                      <w:rFonts w:ascii="Cambria Math" w:eastAsiaTheme="minorEastAsia" w:hAnsi="Cambria Math" w:cs="Arial"/>
+                      <w:sz w:val="24"/>
+                      <w:szCs w:val="24"/>
+                      <w:lang w:val="en-US"/>
+                    </w:rPr>
+                    <m:t>c</m:t>
+                  </m:r>
+                </m:e>
+                <m:sub>
+                  <m:r>
+                    <w:rPr>
+                      <w:rFonts w:ascii="Cambria Math" w:eastAsiaTheme="minorEastAsia" w:hAnsi="Cambria Math" w:cs="Arial"/>
+                      <w:sz w:val="24"/>
+                      <w:szCs w:val="24"/>
+                      <w:lang w:val="en-US"/>
+                    </w:rPr>
+                    <m:t>1</m:t>
+                  </m:r>
+                </m:sub>
+              </m:sSub>
+            </m:e>
+          </m:d>
+          <m:r>
+            <w:rPr>
+              <w:rFonts w:ascii="Cambria Math" w:eastAsiaTheme="minorEastAsia" w:hAnsi="Cambria Math" w:cs="Arial"/>
+              <w:sz w:val="24"/>
+              <w:szCs w:val="24"/>
+              <w:lang w:val="en-US"/>
+            </w:rPr>
+            <m:t xml:space="preserve">, </m:t>
+          </m:r>
+          <m:d>
+            <m:dPr>
+              <m:ctrlPr>
+                <w:rPr>
+                  <w:rFonts w:ascii="Cambria Math" w:eastAsiaTheme="minorEastAsia" w:hAnsi="Cambria Math" w:cs="Arial"/>
+                  <w:i/>
+                  <w:sz w:val="24"/>
+                  <w:szCs w:val="24"/>
+                  <w:lang w:val="en-US"/>
+                </w:rPr>
+              </m:ctrlPr>
+            </m:dPr>
+            <m:e>
+              <m:sSub>
+                <m:sSubPr>
+                  <m:ctrlPr>
+                    <w:rPr>
+                      <w:rFonts w:ascii="Cambria Math" w:eastAsiaTheme="minorEastAsia" w:hAnsi="Cambria Math" w:cs="Arial"/>
+                      <w:i/>
+                      <w:sz w:val="24"/>
+                      <w:szCs w:val="24"/>
+                      <w:lang w:val="en-US"/>
+                    </w:rPr>
+                  </m:ctrlPr>
+                </m:sSubPr>
+                <m:e>
+                  <m:r>
+                    <w:rPr>
+                      <w:rFonts w:ascii="Cambria Math" w:eastAsiaTheme="minorEastAsia" w:hAnsi="Cambria Math" w:cs="Arial"/>
+                      <w:sz w:val="24"/>
+                      <w:szCs w:val="24"/>
+                      <w:lang w:val="en-US"/>
+                    </w:rPr>
+                    <m:t>x</m:t>
+                  </m:r>
+                </m:e>
+                <m:sub>
+                  <m:r>
+                    <w:rPr>
+                      <w:rFonts w:ascii="Cambria Math" w:eastAsiaTheme="minorEastAsia" w:hAnsi="Cambria Math" w:cs="Arial"/>
+                      <w:sz w:val="24"/>
+                      <w:szCs w:val="24"/>
+                      <w:lang w:val="en-US"/>
+                    </w:rPr>
+                    <m:t>7</m:t>
+                  </m:r>
+                </m:sub>
+              </m:sSub>
+              <m:r>
+                <w:rPr>
+                  <w:rFonts w:ascii="Cambria Math" w:eastAsiaTheme="minorEastAsia" w:hAnsi="Cambria Math" w:cs="Arial"/>
+                  <w:sz w:val="24"/>
+                  <w:szCs w:val="24"/>
+                  <w:lang w:val="en-US"/>
+                </w:rPr>
+                <m:t xml:space="preserve">, </m:t>
+              </m:r>
+              <m:sSub>
+                <m:sSubPr>
+                  <m:ctrlPr>
+                    <w:rPr>
+                      <w:rFonts w:ascii="Cambria Math" w:eastAsiaTheme="minorEastAsia" w:hAnsi="Cambria Math" w:cs="Arial"/>
+                      <w:i/>
+                      <w:sz w:val="24"/>
+                      <w:szCs w:val="24"/>
+                      <w:lang w:val="en-US"/>
+                    </w:rPr>
+                  </m:ctrlPr>
+                </m:sSubPr>
+                <m:e>
+                  <m:r>
+                    <w:rPr>
+                      <w:rFonts w:ascii="Cambria Math" w:eastAsiaTheme="minorEastAsia" w:hAnsi="Cambria Math" w:cs="Arial"/>
+                      <w:sz w:val="24"/>
+                      <w:szCs w:val="24"/>
+                      <w:lang w:val="en-US"/>
+                    </w:rPr>
+                    <m:t>c</m:t>
+                  </m:r>
+                </m:e>
+                <m:sub>
+                  <m:r>
+                    <w:rPr>
+                      <w:rFonts w:ascii="Cambria Math" w:eastAsiaTheme="minorEastAsia" w:hAnsi="Cambria Math" w:cs="Arial"/>
+                      <w:sz w:val="24"/>
+                      <w:szCs w:val="24"/>
+                      <w:lang w:val="en-US"/>
+                    </w:rPr>
+                    <m:t>1</m:t>
+                  </m:r>
+                </m:sub>
+              </m:sSub>
+            </m:e>
+          </m:d>
+          <m:r>
+            <w:rPr>
+              <w:rFonts w:ascii="Cambria Math" w:eastAsiaTheme="minorEastAsia" w:hAnsi="Cambria Math" w:cs="Arial"/>
+              <w:sz w:val="24"/>
+              <w:szCs w:val="24"/>
+              <w:lang w:val="en-US"/>
+            </w:rPr>
+            <m:t>,</m:t>
+          </m:r>
+          <m:d>
+            <m:dPr>
+              <m:ctrlPr>
+                <w:rPr>
+                  <w:rFonts w:ascii="Cambria Math" w:eastAsiaTheme="minorEastAsia" w:hAnsi="Cambria Math" w:cs="Arial"/>
+                  <w:i/>
+                  <w:sz w:val="24"/>
+                  <w:szCs w:val="24"/>
+                  <w:lang w:val="en-US"/>
+                </w:rPr>
+              </m:ctrlPr>
+            </m:dPr>
+            <m:e>
+              <m:sSub>
+                <m:sSubPr>
+                  <m:ctrlPr>
+                    <w:rPr>
+                      <w:rFonts w:ascii="Cambria Math" w:eastAsiaTheme="minorEastAsia" w:hAnsi="Cambria Math" w:cs="Arial"/>
+                      <w:i/>
+                      <w:sz w:val="24"/>
+                      <w:szCs w:val="24"/>
+                      <w:lang w:val="en-US"/>
+                    </w:rPr>
+                  </m:ctrlPr>
+                </m:sSubPr>
+                <m:e>
+                  <m:r>
+                    <w:rPr>
+                      <w:rFonts w:ascii="Cambria Math" w:eastAsiaTheme="minorEastAsia" w:hAnsi="Cambria Math" w:cs="Arial"/>
+                      <w:sz w:val="24"/>
+                      <w:szCs w:val="24"/>
+                      <w:lang w:val="en-US"/>
+                    </w:rPr>
+                    <m:t>x</m:t>
+                  </m:r>
+                </m:e>
+                <m:sub>
+                  <m:r>
+                    <w:rPr>
+                      <w:rFonts w:ascii="Cambria Math" w:eastAsiaTheme="minorEastAsia" w:hAnsi="Cambria Math" w:cs="Arial"/>
+                      <w:sz w:val="24"/>
+                      <w:szCs w:val="24"/>
+                      <w:lang w:val="en-US"/>
+                    </w:rPr>
+                    <m:t>4</m:t>
+                  </m:r>
+                </m:sub>
+              </m:sSub>
+              <m:r>
+                <w:rPr>
+                  <w:rFonts w:ascii="Cambria Math" w:eastAsiaTheme="minorEastAsia" w:hAnsi="Cambria Math" w:cs="Arial"/>
+                  <w:sz w:val="24"/>
+                  <w:szCs w:val="24"/>
+                  <w:lang w:val="en-US"/>
+                </w:rPr>
+                <m:t xml:space="preserve">, </m:t>
+              </m:r>
+              <m:sSub>
+                <m:sSubPr>
+                  <m:ctrlPr>
+                    <w:rPr>
+                      <w:rFonts w:ascii="Cambria Math" w:eastAsiaTheme="minorEastAsia" w:hAnsi="Cambria Math" w:cs="Arial"/>
+                      <w:i/>
+                      <w:sz w:val="24"/>
+                      <w:szCs w:val="24"/>
+                      <w:lang w:val="en-US"/>
+                    </w:rPr>
+                  </m:ctrlPr>
+                </m:sSubPr>
+                <m:e>
+                  <m:r>
+                    <w:rPr>
+                      <w:rFonts w:ascii="Cambria Math" w:eastAsiaTheme="minorEastAsia" w:hAnsi="Cambria Math" w:cs="Arial"/>
+                      <w:sz w:val="24"/>
+                      <w:szCs w:val="24"/>
+                      <w:lang w:val="en-US"/>
+                    </w:rPr>
+                    <m:t>c</m:t>
+                  </m:r>
+                </m:e>
+                <m:sub>
+                  <m:r>
+                    <w:rPr>
+                      <w:rFonts w:ascii="Cambria Math" w:eastAsiaTheme="minorEastAsia" w:hAnsi="Cambria Math" w:cs="Arial"/>
+                      <w:sz w:val="24"/>
+                      <w:szCs w:val="24"/>
+                      <w:lang w:val="en-US"/>
+                    </w:rPr>
+                    <m:t>2</m:t>
+                  </m:r>
+                </m:sub>
+              </m:sSub>
+            </m:e>
+          </m:d>
+          <m:r>
+            <w:rPr>
+              <w:rFonts w:ascii="Cambria Math" w:eastAsiaTheme="minorEastAsia" w:hAnsi="Cambria Math" w:cs="Arial"/>
+              <w:sz w:val="24"/>
+              <w:szCs w:val="24"/>
+              <w:lang w:val="en-US"/>
+            </w:rPr>
+            <m:t xml:space="preserve">, </m:t>
+          </m:r>
+          <m:d>
+            <m:dPr>
+              <m:ctrlPr>
+                <w:rPr>
+                  <w:rFonts w:ascii="Cambria Math" w:eastAsiaTheme="minorEastAsia" w:hAnsi="Cambria Math" w:cs="Arial"/>
+                  <w:i/>
+                  <w:sz w:val="24"/>
+                  <w:szCs w:val="24"/>
+                  <w:lang w:val="en-US"/>
+                </w:rPr>
+              </m:ctrlPr>
+            </m:dPr>
+            <m:e>
+              <m:sSub>
+                <m:sSubPr>
+                  <m:ctrlPr>
+                    <w:rPr>
+                      <w:rFonts w:ascii="Cambria Math" w:eastAsiaTheme="minorEastAsia" w:hAnsi="Cambria Math" w:cs="Arial"/>
+                      <w:i/>
+                      <w:sz w:val="24"/>
+                      <w:szCs w:val="24"/>
+                      <w:lang w:val="en-US"/>
+                    </w:rPr>
+                  </m:ctrlPr>
+                </m:sSubPr>
+                <m:e>
+                  <m:r>
+                    <w:rPr>
+                      <w:rFonts w:ascii="Cambria Math" w:eastAsiaTheme="minorEastAsia" w:hAnsi="Cambria Math" w:cs="Arial"/>
+                      <w:sz w:val="24"/>
+                      <w:szCs w:val="24"/>
+                      <w:lang w:val="en-US"/>
+                    </w:rPr>
+                    <m:t>x</m:t>
+                  </m:r>
+                </m:e>
+                <m:sub>
+                  <m:r>
+                    <w:rPr>
+                      <w:rFonts w:ascii="Cambria Math" w:eastAsiaTheme="minorEastAsia" w:hAnsi="Cambria Math" w:cs="Arial"/>
+                      <w:sz w:val="24"/>
+                      <w:szCs w:val="24"/>
+                      <w:lang w:val="en-US"/>
+                    </w:rPr>
+                    <m:t>5</m:t>
+                  </m:r>
+                </m:sub>
+              </m:sSub>
+              <m:r>
+                <w:rPr>
+                  <w:rFonts w:ascii="Cambria Math" w:eastAsiaTheme="minorEastAsia" w:hAnsi="Cambria Math" w:cs="Arial"/>
+                  <w:sz w:val="24"/>
+                  <w:szCs w:val="24"/>
+                  <w:lang w:val="en-US"/>
+                </w:rPr>
+                <m:t xml:space="preserve">, </m:t>
+              </m:r>
+              <m:sSub>
+                <m:sSubPr>
+                  <m:ctrlPr>
+                    <w:rPr>
+                      <w:rFonts w:ascii="Cambria Math" w:eastAsiaTheme="minorEastAsia" w:hAnsi="Cambria Math" w:cs="Arial"/>
+                      <w:i/>
+                      <w:sz w:val="24"/>
+                      <w:szCs w:val="24"/>
+                      <w:lang w:val="en-US"/>
+                    </w:rPr>
+                  </m:ctrlPr>
+                </m:sSubPr>
+                <m:e>
+                  <m:r>
+                    <w:rPr>
+                      <w:rFonts w:ascii="Cambria Math" w:eastAsiaTheme="minorEastAsia" w:hAnsi="Cambria Math" w:cs="Arial"/>
+                      <w:sz w:val="24"/>
+                      <w:szCs w:val="24"/>
+                      <w:lang w:val="en-US"/>
+                    </w:rPr>
+                    <m:t>c</m:t>
+                  </m:r>
+                </m:e>
+                <m:sub>
+                  <m:r>
+                    <w:rPr>
+                      <w:rFonts w:ascii="Cambria Math" w:eastAsiaTheme="minorEastAsia" w:hAnsi="Cambria Math" w:cs="Arial"/>
+                      <w:sz w:val="24"/>
+                      <w:szCs w:val="24"/>
+                      <w:lang w:val="en-US"/>
+                    </w:rPr>
+                    <m:t>2</m:t>
+                  </m:r>
+                </m:sub>
+              </m:sSub>
+            </m:e>
+          </m:d>
+          <m:r>
+            <w:rPr>
+              <w:rFonts w:ascii="Cambria Math" w:eastAsiaTheme="minorEastAsia" w:hAnsi="Cambria Math" w:cs="Arial"/>
+              <w:sz w:val="24"/>
+              <w:szCs w:val="24"/>
+              <w:lang w:val="en-US"/>
+            </w:rPr>
+            <m:t xml:space="preserve">, </m:t>
+          </m:r>
+          <m:d>
+            <m:dPr>
+              <m:ctrlPr>
+                <w:rPr>
+                  <w:rFonts w:ascii="Cambria Math" w:eastAsiaTheme="minorEastAsia" w:hAnsi="Cambria Math" w:cs="Arial"/>
+                  <w:i/>
+                  <w:sz w:val="24"/>
+                  <w:szCs w:val="24"/>
+                  <w:lang w:val="en-US"/>
+                </w:rPr>
+              </m:ctrlPr>
+            </m:dPr>
+            <m:e>
+              <m:sSub>
+                <m:sSubPr>
+                  <m:ctrlPr>
+                    <w:rPr>
+                      <w:rFonts w:ascii="Cambria Math" w:eastAsiaTheme="minorEastAsia" w:hAnsi="Cambria Math" w:cs="Arial"/>
+                      <w:i/>
+                      <w:sz w:val="24"/>
+                      <w:szCs w:val="24"/>
+                      <w:lang w:val="en-US"/>
+                    </w:rPr>
+                  </m:ctrlPr>
+                </m:sSubPr>
+                <m:e>
+                  <m:r>
+                    <w:rPr>
+                      <w:rFonts w:ascii="Cambria Math" w:eastAsiaTheme="minorEastAsia" w:hAnsi="Cambria Math" w:cs="Arial"/>
+                      <w:sz w:val="24"/>
+                      <w:szCs w:val="24"/>
+                      <w:lang w:val="en-US"/>
+                    </w:rPr>
+                    <m:t>x</m:t>
+                  </m:r>
+                </m:e>
+                <m:sub>
+                  <m:r>
+                    <w:rPr>
+                      <w:rFonts w:ascii="Cambria Math" w:eastAsiaTheme="minorEastAsia" w:hAnsi="Cambria Math" w:cs="Arial"/>
+                      <w:sz w:val="24"/>
+                      <w:szCs w:val="24"/>
+                      <w:lang w:val="en-US"/>
+                    </w:rPr>
+                    <m:t>6</m:t>
+                  </m:r>
+                </m:sub>
+              </m:sSub>
+              <m:r>
+                <w:rPr>
+                  <w:rFonts w:ascii="Cambria Math" w:eastAsiaTheme="minorEastAsia" w:hAnsi="Cambria Math" w:cs="Arial"/>
+                  <w:sz w:val="24"/>
+                  <w:szCs w:val="24"/>
+                  <w:lang w:val="en-US"/>
+                </w:rPr>
+                <m:t xml:space="preserve">, </m:t>
+              </m:r>
+              <m:sSub>
+                <m:sSubPr>
+                  <m:ctrlPr>
+                    <w:rPr>
+                      <w:rFonts w:ascii="Cambria Math" w:eastAsiaTheme="minorEastAsia" w:hAnsi="Cambria Math" w:cs="Arial"/>
+                      <w:i/>
+                      <w:sz w:val="24"/>
+                      <w:szCs w:val="24"/>
+                      <w:lang w:val="en-US"/>
+                    </w:rPr>
+                  </m:ctrlPr>
+                </m:sSubPr>
+                <m:e>
+                  <m:r>
+                    <w:rPr>
+                      <w:rFonts w:ascii="Cambria Math" w:eastAsiaTheme="minorEastAsia" w:hAnsi="Cambria Math" w:cs="Arial"/>
+                      <w:sz w:val="24"/>
+                      <w:szCs w:val="24"/>
+                      <w:lang w:val="en-US"/>
+                    </w:rPr>
+                    <m:t>c</m:t>
+                  </m:r>
+                </m:e>
+                <m:sub>
+                  <m:r>
+                    <w:rPr>
+                      <w:rFonts w:ascii="Cambria Math" w:eastAsiaTheme="minorEastAsia" w:hAnsi="Cambria Math" w:cs="Arial"/>
+                      <w:sz w:val="24"/>
+                      <w:szCs w:val="24"/>
+                      <w:lang w:val="en-US"/>
+                    </w:rPr>
+                    <m:t>3</m:t>
+                  </m:r>
+                </m:sub>
+              </m:sSub>
+            </m:e>
+          </m:d>
+          <m:r>
+            <w:rPr>
+              <w:rFonts w:ascii="Cambria Math" w:eastAsiaTheme="minorEastAsia" w:hAnsi="Cambria Math" w:cs="Arial"/>
+              <w:sz w:val="24"/>
+              <w:szCs w:val="24"/>
+              <w:lang w:val="en-US"/>
+            </w:rPr>
+            <m:t>, (</m:t>
+          </m:r>
+          <m:sSub>
+            <m:sSubPr>
+              <m:ctrlPr>
+                <w:rPr>
+                  <w:rFonts w:ascii="Cambria Math" w:eastAsiaTheme="minorEastAsia" w:hAnsi="Cambria Math" w:cs="Arial"/>
+                  <w:i/>
+                  <w:sz w:val="24"/>
+                  <w:szCs w:val="24"/>
+                  <w:lang w:val="en-US"/>
+                </w:rPr>
+              </m:ctrlPr>
+            </m:sSubPr>
+            <m:e>
+              <m:r>
+                <w:rPr>
+                  <w:rFonts w:ascii="Cambria Math" w:eastAsiaTheme="minorEastAsia" w:hAnsi="Cambria Math" w:cs="Arial"/>
+                  <w:sz w:val="24"/>
+                  <w:szCs w:val="24"/>
+                  <w:lang w:val="en-US"/>
+                </w:rPr>
+                <m:t>x</m:t>
+              </m:r>
+            </m:e>
+            <m:sub>
+              <m:r>
+                <w:rPr>
+                  <w:rFonts w:ascii="Cambria Math" w:eastAsiaTheme="minorEastAsia" w:hAnsi="Cambria Math" w:cs="Arial"/>
+                  <w:sz w:val="24"/>
+                  <w:szCs w:val="24"/>
+                  <w:lang w:val="en-US"/>
+                </w:rPr>
+                <m:t>8</m:t>
+              </m:r>
+            </m:sub>
+          </m:sSub>
+          <m:r>
+            <w:rPr>
+              <w:rFonts w:ascii="Cambria Math" w:eastAsiaTheme="minorEastAsia" w:hAnsi="Cambria Math" w:cs="Arial"/>
+              <w:sz w:val="24"/>
+              <w:szCs w:val="24"/>
+              <w:lang w:val="en-US"/>
+            </w:rPr>
+            <m:t xml:space="preserve">, </m:t>
+          </m:r>
+          <m:sSub>
+            <m:sSubPr>
+              <m:ctrlPr>
+                <w:rPr>
+                  <w:rFonts w:ascii="Cambria Math" w:eastAsiaTheme="minorEastAsia" w:hAnsi="Cambria Math" w:cs="Arial"/>
+                  <w:i/>
+                  <w:sz w:val="24"/>
+                  <w:szCs w:val="24"/>
+                  <w:lang w:val="en-US"/>
+                </w:rPr>
+              </m:ctrlPr>
+            </m:sSubPr>
+            <m:e>
+              <m:r>
+                <w:rPr>
+                  <w:rFonts w:ascii="Cambria Math" w:eastAsiaTheme="minorEastAsia" w:hAnsi="Cambria Math" w:cs="Arial"/>
+                  <w:sz w:val="24"/>
+                  <w:szCs w:val="24"/>
+                  <w:lang w:val="en-US"/>
+                </w:rPr>
+                <m:t>c</m:t>
+              </m:r>
+            </m:e>
+            <m:sub>
+              <m:r>
+                <w:rPr>
+                  <w:rFonts w:ascii="Cambria Math" w:eastAsiaTheme="minorEastAsia" w:hAnsi="Cambria Math" w:cs="Arial"/>
+                  <w:sz w:val="24"/>
+                  <w:szCs w:val="24"/>
+                  <w:lang w:val="en-US"/>
+                </w:rPr>
+                <m:t>3</m:t>
+              </m:r>
+            </m:sub>
+          </m:sSub>
+          <m:r>
+            <w:rPr>
+              <w:rFonts w:ascii="Cambria Math" w:eastAsiaTheme="minorEastAsia" w:hAnsi="Cambria Math" w:cs="Arial"/>
+              <w:sz w:val="24"/>
+              <w:szCs w:val="24"/>
+              <w:lang w:val="en-US"/>
+            </w:rPr>
+            <m:t>)}</m:t>
+          </m:r>
+        </m:oMath>
+      </m:oMathPara>
+    </w:p>
+    <w:p>
+      <w:pPr>
+        <w:spacing w:line="305" w:lineRule="exact"/>
+        <w:ind w:left="657"/>
+        <w:rPr>
+          <w:rFonts w:ascii="Arial" w:hAnsi="Arial" w:cs="Arial"/>
+          <w:sz w:val="24"/>
+          <w:szCs w:val="24"/>
+          <w:lang w:val="en-US"/>
+        </w:rPr>
+      </w:pPr>
+      <w:r>
+        <w:rPr>
+          <w:rFonts w:ascii="Arial" w:hAnsi="Arial" w:cs="Arial"/>
+          <w:sz w:val="24"/>
+          <w:szCs w:val="24"/>
+          <w:lang w:val="en-US"/>
+        </w:rPr>
+        <w:t>This sample includes two instances from each class, matching the class distribution in the dataset.</w:t>
+      </w:r>
+    </w:p>
+    <w:p>
+      <w:pPr>
+        <w:spacing w:line="305" w:lineRule="exact"/>
+        <w:ind w:left="657"/>
+        <w:rPr>
+          <w:rFonts w:ascii="Arial" w:hAnsi="Arial" w:cs="Arial"/>
+          <w:color w:val="FF0000"/>
+          <w:sz w:val="24"/>
+          <w:szCs w:val="24"/>
+          <w:lang w:val="en-US"/>
+        </w:rPr>
+      </w:pPr>
+    </w:p>
+    <w:p>
+      <w:pPr>
+        <w:rPr>
+          <w:rFonts w:ascii="Arial" w:hAnsi="Arial" w:cs="Arial"/>
+          <w:color w:val="FF0000"/>
+          <w:sz w:val="24"/>
+          <w:szCs w:val="24"/>
+          <w:lang w:val="en-US"/>
+        </w:rPr>
+      </w:pPr>
+    </w:p>
+    <w:p>
+      <w:pPr>
+        <w:rPr>
+          <w:rFonts w:ascii="Arial" w:hAnsi="Arial" w:cs="Arial"/>
+          <w:color w:val="FF0000"/>
+          <w:sz w:val="24"/>
+          <w:szCs w:val="24"/>
+          <w:lang w:val="en-US"/>
+        </w:rPr>
+      </w:pPr>
+    </w:p>
+    <w:p>
+      <w:pPr>
         <w:rPr>
           <w:rFonts w:ascii="Arial" w:hAnsi="Arial" w:cs="Arial"/>
           <w:color w:val="FF0000"/>
@@ -4815,17 +7686,52 @@
           <w:vertAlign w:val="subscript"/>
           <w:lang w:val="en-US"/>
         </w:rPr>
-        <w:t>{i}</w:t>
-      </w:r>
-      <w:r>
-        <w:rPr>
-          <w:rFonts w:ascii="Arial" w:hAnsi="Arial" w:cs="Arial"/>
-          <w:color w:val="FF0000"/>
-          <w:sz w:val="24"/>
-          <w:szCs w:val="24"/>
-          <w:lang w:val="en-US"/>
-        </w:rPr>
-        <w:t xml:space="preserve">} corresponds to observing one of six distinct objects. Let X subset R ^ 2 be a feature space, C = {0, 1} be of two classes, and P be a probability measure defined on {P}. Further, let </w:t>
+        <w:t>{</w:t>
+      </w:r>
+      <w:proofErr w:type="spellStart"/>
+      <w:r>
+        <w:rPr>
+          <w:rFonts w:ascii="Arial" w:hAnsi="Arial" w:cs="Arial"/>
+          <w:color w:val="FF0000"/>
+          <w:sz w:val="24"/>
+          <w:szCs w:val="24"/>
+          <w:vertAlign w:val="subscript"/>
+          <w:lang w:val="en-US"/>
+        </w:rPr>
+        <w:t>i</w:t>
+      </w:r>
+      <w:proofErr w:type="spellEnd"/>
+      <w:r>
+        <w:rPr>
+          <w:rFonts w:ascii="Arial" w:hAnsi="Arial" w:cs="Arial"/>
+          <w:color w:val="FF0000"/>
+          <w:sz w:val="24"/>
+          <w:szCs w:val="24"/>
+          <w:vertAlign w:val="subscript"/>
+          <w:lang w:val="en-US"/>
+        </w:rPr>
+        <w:t>}</w:t>
+      </w:r>
+      <w:r>
+        <w:rPr>
+          <w:rFonts w:ascii="Arial" w:hAnsi="Arial" w:cs="Arial"/>
+          <w:color w:val="FF0000"/>
+          <w:sz w:val="24"/>
+          <w:szCs w:val="24"/>
+          <w:lang w:val="en-US"/>
+        </w:rPr>
+        <w:t xml:space="preserve">} corresponds to observing one of six distinct objects. Let X subset R ^ 2 be a feature space, C = {0, 1} be of two classes, and P be a probability </w:t>
+      </w:r>
+      <w:r>
+        <w:rPr>
+          <w:rFonts w:ascii="Arial" w:hAnsi="Arial" w:cs="Arial"/>
+          <w:color w:val="FF0000"/>
+          <w:sz w:val="24"/>
+          <w:szCs w:val="24"/>
+          <w:lang w:val="en-US"/>
+        </w:rPr>
+        <w:lastRenderedPageBreak/>
+        <w:t xml:space="preserve">measure defined on {P}. Further, let </w:t>
       </w:r>
       <w:proofErr w:type="gramStart"/>
       <w:r>
@@ -5103,6 +8009,7 @@
               </w:rPr>
               <w:t>Ρ(</w:t>
             </w:r>
+            <w:proofErr w:type="spellStart"/>
             <w:proofErr w:type="gramStart"/>
             <w:r>
               <w:rPr>
@@ -5114,6 +8021,7 @@
               </w:rPr>
               <w:t>x,c</w:t>
             </w:r>
+            <w:proofErr w:type="spellEnd"/>
             <w:proofErr w:type="gramEnd"/>
             <w:r>
               <w:rPr>
@@ -5712,7 +8620,6 @@
           <w:szCs w:val="24"/>
           <w:lang w:val="en-US"/>
         </w:rPr>
-        <w:lastRenderedPageBreak/>
         <w:t>Specify the Bayes classifier y</w:t>
       </w:r>
       <w:r>
@@ -5832,6 +8739,7 @@
               </w:rPr>
               <w:t>Ρ(</w:t>
             </w:r>
+            <w:proofErr w:type="spellStart"/>
             <w:proofErr w:type="gramStart"/>
             <w:r>
               <w:rPr>
@@ -5843,6 +8751,7 @@
               </w:rPr>
               <w:t>x,c</w:t>
             </w:r>
+            <w:proofErr w:type="spellEnd"/>
             <w:proofErr w:type="gramEnd"/>
             <w:r>
               <w:rPr>
@@ -6271,6 +9180,7 @@
           <w:lang w:val="de-DE"/>
         </w:rPr>
       </w:pPr>
+      <w:proofErr w:type="spellStart"/>
       <w:r>
         <w:rPr>
           <w:rFonts w:ascii="Arial" w:hAnsi="Arial" w:cs="Arial"/>
@@ -6280,6 +9190,7 @@
         </w:rPr>
         <w:t>Err</w:t>
       </w:r>
+      <w:proofErr w:type="spellEnd"/>
       <w:r>
         <w:rPr>
           <w:rFonts w:ascii="Arial" w:hAnsi="Arial" w:cs="Arial"/>
@@ -6389,43 +9300,7 @@
           <w:szCs w:val="24"/>
           <w:lang w:val="de-DE"/>
         </w:rPr>
-        <w:t>p( X = (</w:t>
-      </w:r>
-      <w:r>
-        <w:rPr>
-          <w:rFonts w:ascii="Arial" w:hAnsi="Arial" w:cs="Arial"/>
-          <w:sz w:val="24"/>
-          <w:szCs w:val="24"/>
-          <w:lang w:val="de-DE"/>
-        </w:rPr>
-        <w:t>1</w:t>
-      </w:r>
-      <w:r>
-        <w:rPr>
-          <w:rFonts w:ascii="Arial" w:hAnsi="Arial" w:cs="Arial"/>
-          <w:sz w:val="24"/>
-          <w:szCs w:val="24"/>
-          <w:lang w:val="de-DE"/>
-        </w:rPr>
-        <w:t>,</w:t>
-      </w:r>
-      <w:r>
-        <w:rPr>
-          <w:rFonts w:ascii="Arial" w:hAnsi="Arial" w:cs="Arial"/>
-          <w:sz w:val="24"/>
-          <w:szCs w:val="24"/>
-          <w:lang w:val="de-DE"/>
-        </w:rPr>
-        <w:t>0</w:t>
-      </w:r>
-      <w:r>
-        <w:rPr>
-          <w:rFonts w:ascii="Arial" w:hAnsi="Arial" w:cs="Arial"/>
-          <w:sz w:val="24"/>
-          <w:szCs w:val="24"/>
-          <w:lang w:val="de-DE"/>
-        </w:rPr>
-        <w:t>)</w:t>
+        <w:t>p( X = (1,0)</w:t>
       </w:r>
       <w:r>
         <w:rPr>
@@ -6444,34 +9319,7 @@
           <w:szCs w:val="24"/>
           <w:lang w:val="de-DE"/>
         </w:rPr>
-        <w:t xml:space="preserve">, C = </w:t>
-      </w:r>
-      <w:r>
-        <w:rPr>
-          <w:rFonts w:ascii="Arial" w:hAnsi="Arial" w:cs="Arial"/>
-          <w:sz w:val="24"/>
-          <w:szCs w:val="24"/>
-          <w:lang w:val="de-DE"/>
-        </w:rPr>
-        <w:t>0</w:t>
-      </w:r>
-      <w:r>
-        <w:rPr>
-          <w:rFonts w:ascii="Arial" w:hAnsi="Arial" w:cs="Arial"/>
-          <w:sz w:val="24"/>
-          <w:szCs w:val="24"/>
-          <w:lang w:val="de-DE"/>
-        </w:rPr>
-        <w:t xml:space="preserve">) </w:t>
-      </w:r>
-      <w:r>
-        <w:rPr>
-          <w:rFonts w:ascii="Arial" w:hAnsi="Arial" w:cs="Arial"/>
-          <w:sz w:val="24"/>
-          <w:szCs w:val="24"/>
-          <w:lang w:val="de-DE"/>
-        </w:rPr>
-        <w:t xml:space="preserve"> = 0.3 + </w:t>
+        <w:t xml:space="preserve">, C = 0)  = 0.3 + </w:t>
       </w:r>
       <w:r>
         <w:rPr>

</xml_diff>